<commit_message>
Complete Use case and Vision documents
</commit_message>
<xml_diff>
--- a/docs/deliverables/Project_UseCaseModel.docx
+++ b/docs/deliverables/Project_UseCaseModel.docx
@@ -1,6 +1,6 @@
 
 <file path=word/document.xml><?xml version="1.0" encoding="utf-8"?>
-<w:document xmlns:wpc="http://schemas.microsoft.com/office/word/2010/wordprocessingCanvas" xmlns:cx="http://schemas.microsoft.com/office/drawing/2014/chartex" xmlns:cx1="http://schemas.microsoft.com/office/drawing/2015/9/8/chartex" xmlns:mc="http://schemas.openxmlformats.org/markup-compatibility/2006" xmlns:o="urn:schemas-microsoft-com:office:office" xmlns:r="http://schemas.openxmlformats.org/officeDocument/2006/relationships" xmlns:m="http://schemas.openxmlformats.org/officeDocument/2006/math" xmlns:v="urn:schemas-microsoft-com:vml" xmlns:wp14="http://schemas.microsoft.com/office/word/2010/wordprocessingDrawing" xmlns:wp="http://schemas.openxmlformats.org/drawingml/2006/wordprocessingDrawing" xmlns:w10="urn:schemas-microsoft-com:office:word" xmlns:w="http://schemas.openxmlformats.org/wordprocessingml/2006/main" xmlns:w14="http://schemas.microsoft.com/office/word/2010/wordml" xmlns:w15="http://schemas.microsoft.com/office/word/2012/wordml" xmlns:w16se="http://schemas.microsoft.com/office/word/2015/wordml/symex" xmlns:wpg="http://schemas.microsoft.com/office/word/2010/wordprocessingGroup" xmlns:wpi="http://schemas.microsoft.com/office/word/2010/wordprocessingInk" xmlns:wne="http://schemas.microsoft.com/office/word/2006/wordml" xmlns:wps="http://schemas.microsoft.com/office/word/2010/wordprocessingShape" mc:Ignorable="w14 w15 w16se wp14">
+<w:document xmlns:wpc="http://schemas.microsoft.com/office/word/2010/wordprocessingCanvas" xmlns:cx="http://schemas.microsoft.com/office/drawing/2014/chartex" xmlns:cx1="http://schemas.microsoft.com/office/drawing/2015/9/8/chartex" xmlns:cx2="http://schemas.microsoft.com/office/drawing/2015/10/21/chartex" xmlns:cx3="http://schemas.microsoft.com/office/drawing/2016/5/9/chartex" xmlns:cx4="http://schemas.microsoft.com/office/drawing/2016/5/10/chartex" xmlns:cx5="http://schemas.microsoft.com/office/drawing/2016/5/11/chartex" xmlns:cx6="http://schemas.microsoft.com/office/drawing/2016/5/12/chartex" xmlns:cx7="http://schemas.microsoft.com/office/drawing/2016/5/13/chartex" xmlns:cx8="http://schemas.microsoft.com/office/drawing/2016/5/14/chartex" xmlns:mc="http://schemas.openxmlformats.org/markup-compatibility/2006" xmlns:aink="http://schemas.microsoft.com/office/drawing/2016/ink" xmlns:am3d="http://schemas.microsoft.com/office/drawing/2017/model3d" xmlns:o="urn:schemas-microsoft-com:office:office" xmlns:r="http://schemas.openxmlformats.org/officeDocument/2006/relationships" xmlns:m="http://schemas.openxmlformats.org/officeDocument/2006/math" xmlns:v="urn:schemas-microsoft-com:vml" xmlns:wp14="http://schemas.microsoft.com/office/word/2010/wordprocessingDrawing" xmlns:wp="http://schemas.openxmlformats.org/drawingml/2006/wordprocessingDrawing" xmlns:w10="urn:schemas-microsoft-com:office:word" xmlns:w="http://schemas.openxmlformats.org/wordprocessingml/2006/main" xmlns:w14="http://schemas.microsoft.com/office/word/2010/wordml" xmlns:w15="http://schemas.microsoft.com/office/word/2012/wordml" xmlns:w16cid="http://schemas.microsoft.com/office/word/2016/wordml/cid" xmlns:w16se="http://schemas.microsoft.com/office/word/2015/wordml/symex" xmlns:wpg="http://schemas.microsoft.com/office/word/2010/wordprocessingGroup" xmlns:wpi="http://schemas.microsoft.com/office/word/2010/wordprocessingInk" xmlns:wne="http://schemas.microsoft.com/office/word/2006/wordml" xmlns:wps="http://schemas.microsoft.com/office/word/2010/wordprocessingShape" mc:Ignorable="w14 w15 w16se w16cid wp14">
   <w:body>
     <w:p>
       <w:pPr>
@@ -10,14 +10,21 @@
           <w:rFonts w:ascii="Times New Roman" w:hAnsi="Times New Roman"/>
         </w:rPr>
       </w:pPr>
-      <w:fldSimple w:instr=" SUBJECT  \* MERGEFORMAT ">
-        <w:r>
-          <w:rPr>
-            <w:rFonts w:ascii="Times New Roman" w:hAnsi="Times New Roman"/>
-          </w:rPr>
-          <w:t>&lt;Project Name&gt;</w:t>
-        </w:r>
-      </w:fldSimple>
+      <w:r>
+        <w:fldChar w:fldCharType="begin"/>
+      </w:r>
+      <w:r>
+        <w:instrText xml:space="preserve"> SUBJECT  "Student performance tracker"  \* MERGEFORMAT </w:instrText>
+      </w:r>
+      <w:r>
+        <w:fldChar w:fldCharType="separate"/>
+      </w:r>
+      <w:r>
+        <w:t>Student performance tracker</w:t>
+      </w:r>
+      <w:r>
+        <w:fldChar w:fldCharType="end"/>
+      </w:r>
     </w:p>
     <w:p>
       <w:pPr>
@@ -133,858 +140,568 @@
       </w:r>
       <w:bookmarkEnd w:id="2"/>
     </w:p>
-    <w:p>
-      <w:pPr>
-        <w:pStyle w:val="InfoBlue"/>
-      </w:pPr>
-      <w:r>
-        <w:t>[</w:t>
-      </w:r>
-      <w:r>
-        <w:t>Identify actors, scenarios and use cases</w:t>
-      </w:r>
-      <w:r>
-        <w:t>.</w:t>
-      </w:r>
-      <w:r>
-        <w:t xml:space="preserve"> Describe the</w:t>
-      </w:r>
-      <w:r>
-        <w:t xml:space="preserve"> three most important</w:t>
-      </w:r>
-      <w:r>
-        <w:t xml:space="preserve"> use-cases according to the following format:</w:t>
-      </w:r>
-    </w:p>
-    <w:p>
-      <w:pPr>
-        <w:spacing w:line="240" w:lineRule="auto"/>
-        <w:ind w:firstLine="720"/>
-        <w:jc w:val="both"/>
-        <w:rPr>
-          <w:b/>
-          <w:i/>
-          <w:color w:val="C0504D"/>
-          <w:sz w:val="24"/>
-        </w:rPr>
-      </w:pPr>
-      <w:r>
-        <w:rPr>
-          <w:b/>
-          <w:i/>
-          <w:color w:val="C0504D"/>
-          <w:sz w:val="24"/>
-        </w:rPr>
-        <w:t>Use case: &lt;use case goal&gt;</w:t>
-      </w:r>
-    </w:p>
-    <w:p>
-      <w:pPr>
-        <w:spacing w:line="240" w:lineRule="auto"/>
-        <w:ind w:firstLine="720"/>
-        <w:jc w:val="both"/>
-        <w:rPr>
-          <w:b/>
-          <w:i/>
-          <w:color w:val="C0504D"/>
-          <w:sz w:val="24"/>
-        </w:rPr>
-      </w:pPr>
-      <w:r>
-        <w:rPr>
-          <w:b/>
-          <w:i/>
-          <w:color w:val="C0504D"/>
-          <w:sz w:val="24"/>
-        </w:rPr>
-        <w:t>Primary actor: &lt;a role name for the actor who initiates the use case&gt;</w:t>
-      </w:r>
-    </w:p>
-    <w:p>
-      <w:pPr>
-        <w:spacing w:line="240" w:lineRule="auto"/>
-        <w:ind w:left="720"/>
-        <w:jc w:val="both"/>
-        <w:rPr>
-          <w:b/>
-          <w:i/>
-          <w:color w:val="C0504D"/>
-          <w:sz w:val="24"/>
-        </w:rPr>
-      </w:pPr>
-      <w:r>
-        <w:rPr>
-          <w:b/>
-          <w:i/>
-          <w:color w:val="C0504D"/>
-          <w:sz w:val="24"/>
-        </w:rPr>
-        <w:t xml:space="preserve">Main success scenario: &lt;the steps of the main success </w:t>
-      </w:r>
-      <w:r>
-        <w:rPr>
-          <w:b/>
-          <w:i/>
-          <w:color w:val="C0504D"/>
-          <w:sz w:val="24"/>
-        </w:rPr>
-        <w:t>scenario from trigger to goal delivery</w:t>
-      </w:r>
-      <w:r>
-        <w:rPr>
-          <w:b/>
-          <w:i/>
-          <w:vanish/>
-          <w:color w:val="C0504D"/>
-          <w:sz w:val="24"/>
-        </w:rPr>
-        <w:t>e following format:</w:t>
-      </w:r>
-      <w:r>
-        <w:rPr>
-          <w:b/>
-          <w:i/>
-          <w:vanish/>
-          <w:color w:val="C0504D"/>
-          <w:sz w:val="24"/>
-        </w:rPr>
-        <w:cr/>
-      </w:r>
-      <w:r>
-        <w:rPr>
-          <w:b/>
-          <w:i/>
-          <w:vanish/>
-          <w:color w:val="C0504D"/>
-          <w:sz w:val="24"/>
-        </w:rPr>
-        <w:pgNum/>
-      </w:r>
-      <w:r>
-        <w:rPr>
-          <w:b/>
-          <w:i/>
-          <w:vanish/>
-          <w:color w:val="C0504D"/>
-          <w:sz w:val="24"/>
-        </w:rPr>
-        <w:pgNum/>
-      </w:r>
-      <w:r>
-        <w:rPr>
-          <w:b/>
-          <w:i/>
-          <w:vanish/>
-          <w:color w:val="C0504D"/>
-          <w:sz w:val="24"/>
-        </w:rPr>
-        <w:pgNum/>
-      </w:r>
-      <w:r>
-        <w:rPr>
-          <w:b/>
-          <w:i/>
-          <w:vanish/>
-          <w:color w:val="C0504D"/>
-          <w:sz w:val="24"/>
-        </w:rPr>
-        <w:pgNum/>
-      </w:r>
-      <w:r>
-        <w:rPr>
-          <w:b/>
-          <w:i/>
-          <w:vanish/>
-          <w:color w:val="C0504D"/>
-          <w:sz w:val="24"/>
-        </w:rPr>
-        <w:pgNum/>
-      </w:r>
-      <w:r>
-        <w:rPr>
-          <w:b/>
-          <w:i/>
-          <w:vanish/>
-          <w:color w:val="C0504D"/>
-          <w:sz w:val="24"/>
-        </w:rPr>
-        <w:pgNum/>
-      </w:r>
-      <w:r>
-        <w:rPr>
-          <w:b/>
-          <w:i/>
-          <w:vanish/>
-          <w:color w:val="C0504D"/>
-          <w:sz w:val="24"/>
-        </w:rPr>
-        <w:pgNum/>
-      </w:r>
-      <w:r>
-        <w:rPr>
-          <w:b/>
-          <w:i/>
-          <w:vanish/>
-          <w:color w:val="C0504D"/>
-          <w:sz w:val="24"/>
-        </w:rPr>
-        <w:pgNum/>
-      </w:r>
-      <w:r>
-        <w:rPr>
-          <w:b/>
-          <w:i/>
-          <w:vanish/>
-          <w:color w:val="C0504D"/>
-          <w:sz w:val="24"/>
-        </w:rPr>
-        <w:pgNum/>
-      </w:r>
-      <w:r>
-        <w:rPr>
-          <w:b/>
-          <w:i/>
-          <w:vanish/>
-          <w:color w:val="C0504D"/>
-          <w:sz w:val="24"/>
-        </w:rPr>
-        <w:pgNum/>
-      </w:r>
-      <w:r>
-        <w:rPr>
-          <w:b/>
-          <w:i/>
-          <w:vanish/>
-          <w:color w:val="C0504D"/>
-          <w:sz w:val="24"/>
-        </w:rPr>
-        <w:pgNum/>
-      </w:r>
-      <w:r>
-        <w:rPr>
-          <w:b/>
-          <w:i/>
-          <w:vanish/>
-          <w:color w:val="C0504D"/>
-          <w:sz w:val="24"/>
-        </w:rPr>
-        <w:pgNum/>
-      </w:r>
-      <w:r>
-        <w:rPr>
-          <w:b/>
-          <w:i/>
-          <w:vanish/>
-          <w:color w:val="C0504D"/>
-          <w:sz w:val="24"/>
-        </w:rPr>
-        <w:pgNum/>
-      </w:r>
-      <w:r>
-        <w:rPr>
-          <w:b/>
-          <w:i/>
-          <w:vanish/>
-          <w:color w:val="C0504D"/>
-          <w:sz w:val="24"/>
-        </w:rPr>
-        <w:pgNum/>
-      </w:r>
-      <w:r>
-        <w:rPr>
-          <w:b/>
-          <w:i/>
-          <w:vanish/>
-          <w:color w:val="C0504D"/>
-          <w:sz w:val="24"/>
-        </w:rPr>
-        <w:pgNum/>
-      </w:r>
-      <w:r>
-        <w:rPr>
-          <w:b/>
-          <w:i/>
-          <w:vanish/>
-          <w:color w:val="C0504D"/>
-          <w:sz w:val="24"/>
-        </w:rPr>
-        <w:pgNum/>
-      </w:r>
-      <w:r>
-        <w:rPr>
-          <w:b/>
-          <w:i/>
-          <w:vanish/>
-          <w:color w:val="C0504D"/>
-          <w:sz w:val="24"/>
-        </w:rPr>
-        <w:pgNum/>
-      </w:r>
-      <w:r>
-        <w:rPr>
-          <w:b/>
-          <w:i/>
-          <w:vanish/>
-          <w:color w:val="C0504D"/>
-          <w:sz w:val="24"/>
-        </w:rPr>
-        <w:pgNum/>
-      </w:r>
-      <w:r>
-        <w:rPr>
-          <w:b/>
-          <w:i/>
-          <w:vanish/>
-          <w:color w:val="C0504D"/>
-          <w:sz w:val="24"/>
-        </w:rPr>
-        <w:pgNum/>
-      </w:r>
-      <w:r>
-        <w:rPr>
-          <w:b/>
-          <w:i/>
-          <w:vanish/>
-          <w:color w:val="C0504D"/>
-          <w:sz w:val="24"/>
-        </w:rPr>
-        <w:pgNum/>
-      </w:r>
-      <w:r>
-        <w:rPr>
-          <w:b/>
-          <w:i/>
-          <w:vanish/>
-          <w:color w:val="C0504D"/>
-          <w:sz w:val="24"/>
-        </w:rPr>
-        <w:pgNum/>
-      </w:r>
-      <w:r>
-        <w:rPr>
-          <w:b/>
-          <w:i/>
-          <w:vanish/>
-          <w:color w:val="C0504D"/>
-          <w:sz w:val="24"/>
-        </w:rPr>
-        <w:pgNum/>
-      </w:r>
-      <w:r>
-        <w:rPr>
-          <w:b/>
-          <w:i/>
-          <w:vanish/>
-          <w:color w:val="C0504D"/>
-          <w:sz w:val="24"/>
-        </w:rPr>
-        <w:pgNum/>
-      </w:r>
-      <w:r>
-        <w:rPr>
-          <w:b/>
-          <w:i/>
-          <w:vanish/>
-          <w:color w:val="C0504D"/>
-          <w:sz w:val="24"/>
-        </w:rPr>
-        <w:pgNum/>
-      </w:r>
-      <w:r>
-        <w:rPr>
-          <w:b/>
-          <w:i/>
-          <w:vanish/>
-          <w:color w:val="C0504D"/>
-          <w:sz w:val="24"/>
-        </w:rPr>
-        <w:pgNum/>
-      </w:r>
-      <w:r>
-        <w:rPr>
-          <w:b/>
-          <w:i/>
-          <w:vanish/>
-          <w:color w:val="C0504D"/>
-          <w:sz w:val="24"/>
-        </w:rPr>
-        <w:pgNum/>
-      </w:r>
-      <w:r>
-        <w:rPr>
-          <w:b/>
-          <w:i/>
-          <w:vanish/>
-          <w:color w:val="C0504D"/>
-          <w:sz w:val="24"/>
-        </w:rPr>
-        <w:pgNum/>
-      </w:r>
-      <w:r>
-        <w:rPr>
-          <w:b/>
-          <w:i/>
-          <w:vanish/>
-          <w:color w:val="C0504D"/>
-          <w:sz w:val="24"/>
-        </w:rPr>
-        <w:pgNum/>
-      </w:r>
-      <w:r>
-        <w:rPr>
-          <w:b/>
-          <w:i/>
-          <w:vanish/>
-          <w:color w:val="C0504D"/>
-          <w:sz w:val="24"/>
-        </w:rPr>
-        <w:pgNum/>
-      </w:r>
-      <w:r>
-        <w:rPr>
-          <w:b/>
-          <w:i/>
-          <w:vanish/>
-          <w:color w:val="C0504D"/>
-          <w:sz w:val="24"/>
-        </w:rPr>
-        <w:pgNum/>
-      </w:r>
-      <w:r>
-        <w:rPr>
-          <w:b/>
-          <w:i/>
-          <w:vanish/>
-          <w:color w:val="C0504D"/>
-          <w:sz w:val="24"/>
-        </w:rPr>
-        <w:pgNum/>
-      </w:r>
-      <w:r>
-        <w:rPr>
-          <w:b/>
-          <w:i/>
-          <w:vanish/>
-          <w:color w:val="C0504D"/>
-          <w:sz w:val="24"/>
-        </w:rPr>
-        <w:pgNum/>
-      </w:r>
-      <w:r>
-        <w:rPr>
-          <w:b/>
-          <w:i/>
-          <w:vanish/>
-          <w:color w:val="C0504D"/>
-          <w:sz w:val="24"/>
-        </w:rPr>
-        <w:pgNum/>
-      </w:r>
-      <w:r>
-        <w:rPr>
-          <w:b/>
-          <w:i/>
-          <w:vanish/>
-          <w:color w:val="C0504D"/>
-          <w:sz w:val="24"/>
-        </w:rPr>
-        <w:pgNum/>
-      </w:r>
-      <w:r>
-        <w:rPr>
-          <w:b/>
-          <w:i/>
-          <w:vanish/>
-          <w:color w:val="C0504D"/>
-          <w:sz w:val="24"/>
-        </w:rPr>
-        <w:pgNum/>
-      </w:r>
-      <w:r>
-        <w:rPr>
-          <w:b/>
-          <w:i/>
-          <w:vanish/>
-          <w:color w:val="C0504D"/>
-          <w:sz w:val="24"/>
-        </w:rPr>
-        <w:pgNum/>
-      </w:r>
-      <w:r>
-        <w:rPr>
-          <w:b/>
-          <w:i/>
-          <w:vanish/>
-          <w:color w:val="C0504D"/>
-          <w:sz w:val="24"/>
-        </w:rPr>
-        <w:pgNum/>
-      </w:r>
-      <w:r>
-        <w:rPr>
-          <w:b/>
-          <w:i/>
-          <w:vanish/>
-          <w:color w:val="C0504D"/>
-          <w:sz w:val="24"/>
-        </w:rPr>
-        <w:pgNum/>
-      </w:r>
-      <w:r>
-        <w:rPr>
-          <w:b/>
-          <w:i/>
-          <w:vanish/>
-          <w:color w:val="C0504D"/>
-          <w:sz w:val="24"/>
-        </w:rPr>
-        <w:pgNum/>
-      </w:r>
-      <w:r>
-        <w:rPr>
-          <w:b/>
-          <w:i/>
-          <w:vanish/>
-          <w:color w:val="C0504D"/>
-          <w:sz w:val="24"/>
-        </w:rPr>
-        <w:pgNum/>
-      </w:r>
-      <w:r>
-        <w:rPr>
-          <w:b/>
-          <w:i/>
-          <w:vanish/>
-          <w:color w:val="C0504D"/>
-          <w:sz w:val="24"/>
-        </w:rPr>
-        <w:pgNum/>
-      </w:r>
-      <w:r>
-        <w:rPr>
-          <w:b/>
-          <w:i/>
-          <w:vanish/>
-          <w:color w:val="C0504D"/>
-          <w:sz w:val="24"/>
-        </w:rPr>
-        <w:pgNum/>
-      </w:r>
-      <w:r>
-        <w:rPr>
-          <w:b/>
-          <w:i/>
-          <w:vanish/>
-          <w:color w:val="C0504D"/>
-          <w:sz w:val="24"/>
-        </w:rPr>
-        <w:pgNum/>
-      </w:r>
-      <w:r>
-        <w:rPr>
-          <w:b/>
-          <w:i/>
-          <w:vanish/>
-          <w:color w:val="C0504D"/>
-          <w:sz w:val="24"/>
-        </w:rPr>
-        <w:pgNum/>
-      </w:r>
-      <w:r>
-        <w:rPr>
-          <w:b/>
-          <w:i/>
-          <w:vanish/>
-          <w:color w:val="C0504D"/>
-          <w:sz w:val="24"/>
-        </w:rPr>
-        <w:pgNum/>
-      </w:r>
-      <w:r>
-        <w:rPr>
-          <w:b/>
-          <w:i/>
-          <w:vanish/>
-          <w:color w:val="C0504D"/>
-          <w:sz w:val="24"/>
-        </w:rPr>
-        <w:pgNum/>
-      </w:r>
-      <w:r>
-        <w:rPr>
-          <w:b/>
-          <w:i/>
-          <w:vanish/>
-          <w:color w:val="C0504D"/>
-          <w:sz w:val="24"/>
-        </w:rPr>
-        <w:pgNum/>
-      </w:r>
-      <w:r>
-        <w:rPr>
-          <w:b/>
-          <w:i/>
-          <w:vanish/>
-          <w:color w:val="C0504D"/>
-          <w:sz w:val="24"/>
-        </w:rPr>
-        <w:pgNum/>
-      </w:r>
-      <w:r>
-        <w:rPr>
-          <w:b/>
-          <w:i/>
-          <w:vanish/>
-          <w:color w:val="C0504D"/>
-          <w:sz w:val="24"/>
-        </w:rPr>
-        <w:pgNum/>
-      </w:r>
-      <w:r>
-        <w:rPr>
-          <w:b/>
-          <w:i/>
-          <w:vanish/>
-          <w:color w:val="C0504D"/>
-          <w:sz w:val="24"/>
-        </w:rPr>
-        <w:pgNum/>
-      </w:r>
-      <w:r>
-        <w:rPr>
-          <w:b/>
-          <w:i/>
-          <w:vanish/>
-          <w:color w:val="C0504D"/>
-          <w:sz w:val="24"/>
-        </w:rPr>
-        <w:pgNum/>
-      </w:r>
-      <w:r>
-        <w:rPr>
-          <w:b/>
-          <w:i/>
-          <w:vanish/>
-          <w:color w:val="C0504D"/>
-          <w:sz w:val="24"/>
-        </w:rPr>
-        <w:pgNum/>
-      </w:r>
-      <w:r>
-        <w:rPr>
-          <w:b/>
-          <w:i/>
-          <w:vanish/>
-          <w:color w:val="C0504D"/>
-          <w:sz w:val="24"/>
-        </w:rPr>
-        <w:pgNum/>
-      </w:r>
-      <w:r>
-        <w:rPr>
-          <w:b/>
-          <w:i/>
-          <w:vanish/>
-          <w:color w:val="C0504D"/>
-          <w:sz w:val="24"/>
-        </w:rPr>
-        <w:pgNum/>
-      </w:r>
-      <w:r>
-        <w:rPr>
-          <w:b/>
-          <w:i/>
-          <w:vanish/>
-          <w:color w:val="C0504D"/>
-          <w:sz w:val="24"/>
-        </w:rPr>
-        <w:pgNum/>
-      </w:r>
-      <w:r>
-        <w:rPr>
-          <w:b/>
-          <w:i/>
-          <w:vanish/>
-          <w:color w:val="C0504D"/>
-          <w:sz w:val="24"/>
-        </w:rPr>
-        <w:pgNum/>
-      </w:r>
-      <w:r>
-        <w:rPr>
-          <w:b/>
-          <w:i/>
-          <w:vanish/>
-          <w:color w:val="C0504D"/>
-          <w:sz w:val="24"/>
-        </w:rPr>
-        <w:pgNum/>
-      </w:r>
-      <w:r>
-        <w:rPr>
-          <w:b/>
-          <w:i/>
-          <w:vanish/>
-          <w:color w:val="C0504D"/>
-          <w:sz w:val="24"/>
-        </w:rPr>
-        <w:pgNum/>
-      </w:r>
-      <w:r>
-        <w:rPr>
-          <w:b/>
-          <w:i/>
-          <w:vanish/>
-          <w:color w:val="C0504D"/>
-          <w:sz w:val="24"/>
-        </w:rPr>
-        <w:pgNum/>
-      </w:r>
-      <w:r>
-        <w:rPr>
-          <w:b/>
-          <w:i/>
-          <w:vanish/>
-          <w:color w:val="C0504D"/>
-          <w:sz w:val="24"/>
-        </w:rPr>
-        <w:pgNum/>
-      </w:r>
-      <w:r>
-        <w:rPr>
-          <w:b/>
-          <w:i/>
-          <w:vanish/>
-          <w:color w:val="C0504D"/>
-          <w:sz w:val="24"/>
-        </w:rPr>
-        <w:pgNum/>
-      </w:r>
-      <w:r>
-        <w:rPr>
-          <w:b/>
-          <w:i/>
-          <w:vanish/>
-          <w:color w:val="C0504D"/>
-          <w:sz w:val="24"/>
-        </w:rPr>
-        <w:pgNum/>
-      </w:r>
-      <w:r>
-        <w:rPr>
-          <w:b/>
-          <w:i/>
-          <w:vanish/>
-          <w:color w:val="C0504D"/>
-          <w:sz w:val="24"/>
-        </w:rPr>
-        <w:pgNum/>
-      </w:r>
-      <w:r>
-        <w:rPr>
-          <w:b/>
-          <w:i/>
-          <w:vanish/>
-          <w:color w:val="C0504D"/>
-          <w:sz w:val="24"/>
-        </w:rPr>
-        <w:pgNum/>
-      </w:r>
-      <w:r>
-        <w:rPr>
-          <w:b/>
-          <w:i/>
-          <w:vanish/>
-          <w:color w:val="C0504D"/>
-          <w:sz w:val="24"/>
-        </w:rPr>
-        <w:pgNum/>
-      </w:r>
-      <w:r>
-        <w:rPr>
-          <w:b/>
-          <w:i/>
-          <w:vanish/>
-          <w:color w:val="C0504D"/>
-          <w:sz w:val="24"/>
-        </w:rPr>
-        <w:pgNum/>
-      </w:r>
-      <w:r>
-        <w:rPr>
-          <w:b/>
-          <w:i/>
-          <w:vanish/>
-          <w:color w:val="C0504D"/>
-          <w:sz w:val="24"/>
-        </w:rPr>
-        <w:pgNum/>
-      </w:r>
-      <w:r>
-        <w:rPr>
-          <w:b/>
-          <w:i/>
-          <w:vanish/>
-          <w:color w:val="C0504D"/>
-          <w:sz w:val="24"/>
-        </w:rPr>
-        <w:pgNum/>
-      </w:r>
-      <w:r>
-        <w:rPr>
-          <w:b/>
-          <w:i/>
-          <w:vanish/>
-          <w:color w:val="C0504D"/>
-          <w:sz w:val="24"/>
-        </w:rPr>
-        <w:pgNum/>
-      </w:r>
-      <w:r>
-        <w:rPr>
-          <w:b/>
-          <w:i/>
-          <w:vanish/>
-          <w:color w:val="C0504D"/>
-          <w:sz w:val="24"/>
-        </w:rPr>
-        <w:pgNum/>
-      </w:r>
-      <w:r>
-        <w:rPr>
-          <w:b/>
-          <w:i/>
-          <w:color w:val="C0504D"/>
-          <w:sz w:val="24"/>
-        </w:rPr>
-        <w:t>&gt;</w:t>
-      </w:r>
-    </w:p>
-    <w:p>
-      <w:pPr>
-        <w:spacing w:line="240" w:lineRule="auto"/>
-        <w:ind w:left="720"/>
-        <w:jc w:val="both"/>
-      </w:pPr>
-      <w:r>
-        <w:rPr>
-          <w:b/>
-          <w:i/>
-          <w:color w:val="C0504D"/>
-          <w:sz w:val="24"/>
-        </w:rPr>
-        <w:t>Extensions: &lt;alternate scenarios of success or failure&gt;</w:t>
-      </w:r>
-      <w:r>
-        <w:rPr>
-          <w:b/>
-          <w:i/>
-          <w:color w:val="C0504D"/>
-          <w:sz w:val="24"/>
-        </w:rPr>
-        <w:t>]</w:t>
-      </w:r>
-    </w:p>
+    <w:tbl>
+      <w:tblPr>
+        <w:tblW w:w="0" w:type="auto"/>
+        <w:tblBorders>
+          <w:top w:val="single" w:sz="4" w:space="0" w:color="auto"/>
+          <w:left w:val="single" w:sz="4" w:space="0" w:color="auto"/>
+          <w:bottom w:val="single" w:sz="4" w:space="0" w:color="auto"/>
+          <w:right w:val="single" w:sz="4" w:space="0" w:color="auto"/>
+          <w:insideH w:val="single" w:sz="4" w:space="0" w:color="auto"/>
+          <w:insideV w:val="single" w:sz="4" w:space="0" w:color="auto"/>
+        </w:tblBorders>
+        <w:tblLook w:val="04A0" w:firstRow="1" w:lastRow="0" w:firstColumn="1" w:lastColumn="0" w:noHBand="0" w:noVBand="1"/>
+      </w:tblPr>
+      <w:tblGrid>
+        <w:gridCol w:w="4788"/>
+        <w:gridCol w:w="4788"/>
+      </w:tblGrid>
+      <w:tr>
+        <w:tc>
+          <w:tcPr>
+            <w:tcW w:w="4788" w:type="dxa"/>
+            <w:shd w:val="clear" w:color="auto" w:fill="auto"/>
+          </w:tcPr>
+          <w:p>
+            <w:r>
+              <w:t>Use case</w:t>
+            </w:r>
+          </w:p>
+        </w:tc>
+        <w:tc>
+          <w:tcPr>
+            <w:tcW w:w="4788" w:type="dxa"/>
+            <w:shd w:val="clear" w:color="auto" w:fill="auto"/>
+          </w:tcPr>
+          <w:p>
+            <w:r>
+              <w:t xml:space="preserve">Introduce a </w:t>
+            </w:r>
+            <w:r>
+              <w:t>new activity</w:t>
+            </w:r>
+          </w:p>
+        </w:tc>
+      </w:tr>
+      <w:tr>
+        <w:tc>
+          <w:tcPr>
+            <w:tcW w:w="4788" w:type="dxa"/>
+            <w:shd w:val="clear" w:color="auto" w:fill="auto"/>
+          </w:tcPr>
+          <w:p>
+            <w:r>
+              <w:t>Primary actor</w:t>
+            </w:r>
+          </w:p>
+        </w:tc>
+        <w:tc>
+          <w:tcPr>
+            <w:tcW w:w="4788" w:type="dxa"/>
+            <w:shd w:val="clear" w:color="auto" w:fill="auto"/>
+          </w:tcPr>
+          <w:p>
+            <w:r>
+              <w:t>Student</w:t>
+            </w:r>
+          </w:p>
+        </w:tc>
+      </w:tr>
+      <w:tr>
+        <w:tc>
+          <w:tcPr>
+            <w:tcW w:w="4788" w:type="dxa"/>
+            <w:shd w:val="clear" w:color="auto" w:fill="auto"/>
+          </w:tcPr>
+          <w:p>
+            <w:r>
+              <w:t>Main success scenario</w:t>
+            </w:r>
+          </w:p>
+        </w:tc>
+        <w:tc>
+          <w:tcPr>
+            <w:tcW w:w="4788" w:type="dxa"/>
+            <w:shd w:val="clear" w:color="auto" w:fill="auto"/>
+          </w:tcPr>
+          <w:p>
+            <w:pPr>
+              <w:numPr>
+                <w:ilvl w:val="0"/>
+                <w:numId w:val="23"/>
+              </w:numPr>
+            </w:pPr>
+            <w:r>
+              <w:t>Select the add result option</w:t>
+            </w:r>
+          </w:p>
+          <w:p>
+            <w:pPr>
+              <w:numPr>
+                <w:ilvl w:val="0"/>
+                <w:numId w:val="23"/>
+              </w:numPr>
+            </w:pPr>
+            <w:r>
+              <w:t>Introduce the details (activity type, contest name, placement, date, etc.)</w:t>
+            </w:r>
+          </w:p>
+          <w:p>
+            <w:pPr>
+              <w:numPr>
+                <w:ilvl w:val="0"/>
+                <w:numId w:val="23"/>
+              </w:numPr>
+            </w:pPr>
+            <w:r>
+              <w:t>Click submit</w:t>
+            </w:r>
+          </w:p>
+          <w:p>
+            <w:pPr>
+              <w:numPr>
+                <w:ilvl w:val="0"/>
+                <w:numId w:val="23"/>
+              </w:numPr>
+            </w:pPr>
+            <w:r>
+              <w:t>The application validates the input</w:t>
+            </w:r>
+          </w:p>
+          <w:p>
+            <w:pPr>
+              <w:numPr>
+                <w:ilvl w:val="0"/>
+                <w:numId w:val="23"/>
+              </w:numPr>
+            </w:pPr>
+            <w:r>
+              <w:t xml:space="preserve">The </w:t>
+            </w:r>
+            <w:r>
+              <w:t>application</w:t>
+            </w:r>
+            <w:r>
+              <w:t xml:space="preserve"> confirms if the submission was successful</w:t>
+            </w:r>
+          </w:p>
+        </w:tc>
+      </w:tr>
+      <w:tr>
+        <w:tc>
+          <w:tcPr>
+            <w:tcW w:w="4788" w:type="dxa"/>
+            <w:shd w:val="clear" w:color="auto" w:fill="auto"/>
+          </w:tcPr>
+          <w:p>
+            <w:r>
+              <w:t>Extensions</w:t>
+            </w:r>
+          </w:p>
+        </w:tc>
+        <w:tc>
+          <w:tcPr>
+            <w:tcW w:w="4788" w:type="dxa"/>
+            <w:shd w:val="clear" w:color="auto" w:fill="auto"/>
+          </w:tcPr>
+          <w:p>
+            <w:r>
+              <w:t>Error message when the introduced details are incorrect or inconsistent</w:t>
+            </w:r>
+          </w:p>
+        </w:tc>
+      </w:tr>
+    </w:tbl>
+    <w:p/>
+    <w:tbl>
+      <w:tblPr>
+        <w:tblW w:w="0" w:type="auto"/>
+        <w:tblBorders>
+          <w:top w:val="single" w:sz="4" w:space="0" w:color="auto"/>
+          <w:left w:val="single" w:sz="4" w:space="0" w:color="auto"/>
+          <w:bottom w:val="single" w:sz="4" w:space="0" w:color="auto"/>
+          <w:right w:val="single" w:sz="4" w:space="0" w:color="auto"/>
+          <w:insideH w:val="single" w:sz="4" w:space="0" w:color="auto"/>
+          <w:insideV w:val="single" w:sz="4" w:space="0" w:color="auto"/>
+        </w:tblBorders>
+        <w:tblLook w:val="04A0" w:firstRow="1" w:lastRow="0" w:firstColumn="1" w:lastColumn="0" w:noHBand="0" w:noVBand="1"/>
+      </w:tblPr>
+      <w:tblGrid>
+        <w:gridCol w:w="4788"/>
+        <w:gridCol w:w="4788"/>
+      </w:tblGrid>
+      <w:tr>
+        <w:tc>
+          <w:tcPr>
+            <w:tcW w:w="4788" w:type="dxa"/>
+            <w:shd w:val="clear" w:color="auto" w:fill="auto"/>
+          </w:tcPr>
+          <w:p>
+            <w:r>
+              <w:t>Use case</w:t>
+            </w:r>
+          </w:p>
+        </w:tc>
+        <w:tc>
+          <w:tcPr>
+            <w:tcW w:w="4788" w:type="dxa"/>
+            <w:shd w:val="clear" w:color="auto" w:fill="auto"/>
+          </w:tcPr>
+          <w:p>
+            <w:r>
+              <w:t>View and confirm results from your students</w:t>
+            </w:r>
+          </w:p>
+        </w:tc>
+      </w:tr>
+      <w:tr>
+        <w:tc>
+          <w:tcPr>
+            <w:tcW w:w="4788" w:type="dxa"/>
+            <w:shd w:val="clear" w:color="auto" w:fill="auto"/>
+          </w:tcPr>
+          <w:p>
+            <w:r>
+              <w:t>Primary actor</w:t>
+            </w:r>
+          </w:p>
+        </w:tc>
+        <w:tc>
+          <w:tcPr>
+            <w:tcW w:w="4788" w:type="dxa"/>
+            <w:shd w:val="clear" w:color="auto" w:fill="auto"/>
+          </w:tcPr>
+          <w:p>
+            <w:r>
+              <w:t>Teachers</w:t>
+            </w:r>
+          </w:p>
+        </w:tc>
+      </w:tr>
+      <w:tr>
+        <w:tc>
+          <w:tcPr>
+            <w:tcW w:w="4788" w:type="dxa"/>
+            <w:shd w:val="clear" w:color="auto" w:fill="auto"/>
+          </w:tcPr>
+          <w:p>
+            <w:r>
+              <w:t>Main success scenario</w:t>
+            </w:r>
+          </w:p>
+        </w:tc>
+        <w:tc>
+          <w:tcPr>
+            <w:tcW w:w="4788" w:type="dxa"/>
+            <w:shd w:val="clear" w:color="auto" w:fill="auto"/>
+          </w:tcPr>
+          <w:p>
+            <w:pPr>
+              <w:numPr>
+                <w:ilvl w:val="0"/>
+                <w:numId w:val="24"/>
+              </w:numPr>
+            </w:pPr>
+            <w:r>
+              <w:t>Select the view result option</w:t>
+            </w:r>
+          </w:p>
+          <w:p>
+            <w:pPr>
+              <w:numPr>
+                <w:ilvl w:val="0"/>
+                <w:numId w:val="24"/>
+              </w:numPr>
+            </w:pPr>
+            <w:r>
+              <w:t>The application displays a list of the results</w:t>
+            </w:r>
+          </w:p>
+          <w:p>
+            <w:pPr>
+              <w:numPr>
+                <w:ilvl w:val="0"/>
+                <w:numId w:val="24"/>
+              </w:numPr>
+            </w:pPr>
+            <w:r>
+              <w:t>A result that is not yet confirmed can be selected</w:t>
+            </w:r>
+          </w:p>
+          <w:p>
+            <w:pPr>
+              <w:numPr>
+                <w:ilvl w:val="0"/>
+                <w:numId w:val="24"/>
+              </w:numPr>
+            </w:pPr>
+            <w:r>
+              <w:t>The teacher can choose, "confirm", "edit" or "remove"</w:t>
+            </w:r>
+          </w:p>
+          <w:p>
+            <w:pPr>
+              <w:numPr>
+                <w:ilvl w:val="0"/>
+                <w:numId w:val="24"/>
+              </w:numPr>
+            </w:pPr>
+            <w:r>
+              <w:t>In the case of confirm the application displays a success message</w:t>
+            </w:r>
+          </w:p>
+        </w:tc>
+      </w:tr>
+      <w:tr>
+        <w:tc>
+          <w:tcPr>
+            <w:tcW w:w="4788" w:type="dxa"/>
+            <w:shd w:val="clear" w:color="auto" w:fill="auto"/>
+          </w:tcPr>
+          <w:p>
+            <w:r>
+              <w:t>Extensions</w:t>
+            </w:r>
+          </w:p>
+        </w:tc>
+        <w:tc>
+          <w:tcPr>
+            <w:tcW w:w="4788" w:type="dxa"/>
+            <w:shd w:val="clear" w:color="auto" w:fill="auto"/>
+          </w:tcPr>
+          <w:p>
+            <w:r>
+              <w:t>For edit:</w:t>
+            </w:r>
+          </w:p>
+          <w:p>
+            <w:pPr>
+              <w:numPr>
+                <w:ilvl w:val="0"/>
+                <w:numId w:val="26"/>
+              </w:numPr>
+            </w:pPr>
+            <w:r>
+              <w:t>The details are displayed in a new window to be edited</w:t>
+            </w:r>
+          </w:p>
+          <w:p>
+            <w:pPr>
+              <w:numPr>
+                <w:ilvl w:val="0"/>
+                <w:numId w:val="26"/>
+              </w:numPr>
+            </w:pPr>
+            <w:r>
+              <w:t>Edit the needed details</w:t>
+            </w:r>
+          </w:p>
+          <w:p>
+            <w:pPr>
+              <w:numPr>
+                <w:ilvl w:val="0"/>
+                <w:numId w:val="26"/>
+              </w:numPr>
+            </w:pPr>
+            <w:r>
+              <w:t>Click Save</w:t>
+            </w:r>
+          </w:p>
+          <w:p>
+            <w:pPr>
+              <w:numPr>
+                <w:ilvl w:val="0"/>
+                <w:numId w:val="26"/>
+              </w:numPr>
+            </w:pPr>
+            <w:r>
+              <w:t>The application validates the input</w:t>
+            </w:r>
+          </w:p>
+          <w:p>
+            <w:pPr>
+              <w:numPr>
+                <w:ilvl w:val="0"/>
+                <w:numId w:val="26"/>
+              </w:numPr>
+            </w:pPr>
+            <w:r>
+              <w:t>The application confirms if the submission was successful</w:t>
+            </w:r>
+          </w:p>
+        </w:tc>
+      </w:tr>
+    </w:tbl>
+    <w:p/>
+    <w:tbl>
+      <w:tblPr>
+        <w:tblW w:w="0" w:type="auto"/>
+        <w:tblBorders>
+          <w:top w:val="single" w:sz="4" w:space="0" w:color="auto"/>
+          <w:left w:val="single" w:sz="4" w:space="0" w:color="auto"/>
+          <w:bottom w:val="single" w:sz="4" w:space="0" w:color="auto"/>
+          <w:right w:val="single" w:sz="4" w:space="0" w:color="auto"/>
+          <w:insideH w:val="single" w:sz="4" w:space="0" w:color="auto"/>
+          <w:insideV w:val="single" w:sz="4" w:space="0" w:color="auto"/>
+        </w:tblBorders>
+        <w:tblLook w:val="04A0" w:firstRow="1" w:lastRow="0" w:firstColumn="1" w:lastColumn="0" w:noHBand="0" w:noVBand="1"/>
+      </w:tblPr>
+      <w:tblGrid>
+        <w:gridCol w:w="4788"/>
+        <w:gridCol w:w="4788"/>
+      </w:tblGrid>
+      <w:tr>
+        <w:tc>
+          <w:tcPr>
+            <w:tcW w:w="4788" w:type="dxa"/>
+            <w:shd w:val="clear" w:color="auto" w:fill="auto"/>
+          </w:tcPr>
+          <w:p>
+            <w:r>
+              <w:t>Use case</w:t>
+            </w:r>
+          </w:p>
+        </w:tc>
+        <w:tc>
+          <w:tcPr>
+            <w:tcW w:w="4788" w:type="dxa"/>
+            <w:shd w:val="clear" w:color="auto" w:fill="auto"/>
+          </w:tcPr>
+          <w:p>
+            <w:r>
+              <w:t>Generate report</w:t>
+            </w:r>
+          </w:p>
+        </w:tc>
+      </w:tr>
+      <w:tr>
+        <w:tc>
+          <w:tcPr>
+            <w:tcW w:w="4788" w:type="dxa"/>
+            <w:shd w:val="clear" w:color="auto" w:fill="auto"/>
+          </w:tcPr>
+          <w:p>
+            <w:r>
+              <w:t>Primary actor</w:t>
+            </w:r>
+          </w:p>
+        </w:tc>
+        <w:tc>
+          <w:tcPr>
+            <w:tcW w:w="4788" w:type="dxa"/>
+            <w:shd w:val="clear" w:color="auto" w:fill="auto"/>
+          </w:tcPr>
+          <w:p>
+            <w:r>
+              <w:t>Principal or Application responsible</w:t>
+            </w:r>
+            <w:bookmarkStart w:id="5" w:name="_GoBack"/>
+            <w:bookmarkEnd w:id="5"/>
+          </w:p>
+        </w:tc>
+      </w:tr>
+      <w:tr>
+        <w:tc>
+          <w:tcPr>
+            <w:tcW w:w="4788" w:type="dxa"/>
+            <w:shd w:val="clear" w:color="auto" w:fill="auto"/>
+          </w:tcPr>
+          <w:p>
+            <w:r>
+              <w:t>Main success scenario</w:t>
+            </w:r>
+          </w:p>
+        </w:tc>
+        <w:tc>
+          <w:tcPr>
+            <w:tcW w:w="4788" w:type="dxa"/>
+            <w:shd w:val="clear" w:color="auto" w:fill="auto"/>
+          </w:tcPr>
+          <w:p>
+            <w:pPr>
+              <w:numPr>
+                <w:ilvl w:val="0"/>
+                <w:numId w:val="25"/>
+              </w:numPr>
+            </w:pPr>
+            <w:r>
+              <w:t xml:space="preserve">Select the </w:t>
+            </w:r>
+            <w:r>
+              <w:t>generate report option</w:t>
+            </w:r>
+          </w:p>
+          <w:p>
+            <w:pPr>
+              <w:numPr>
+                <w:ilvl w:val="0"/>
+                <w:numId w:val="25"/>
+              </w:numPr>
+            </w:pPr>
+            <w:r>
+              <w:t>Choose the type of report</w:t>
+            </w:r>
+            <w:r>
+              <w:t xml:space="preserve"> (monthly, overview, yearly, for a student, for a teacher, for a class)</w:t>
+            </w:r>
+            <w:r>
+              <w:t xml:space="preserve"> and additional details</w:t>
+            </w:r>
+          </w:p>
+          <w:p>
+            <w:pPr>
+              <w:numPr>
+                <w:ilvl w:val="0"/>
+                <w:numId w:val="25"/>
+              </w:numPr>
+            </w:pPr>
+            <w:r>
+              <w:t xml:space="preserve">Click </w:t>
+            </w:r>
+            <w:r>
+              <w:t>generate</w:t>
+            </w:r>
+          </w:p>
+          <w:p>
+            <w:pPr>
+              <w:numPr>
+                <w:ilvl w:val="0"/>
+                <w:numId w:val="25"/>
+              </w:numPr>
+            </w:pPr>
+            <w:r>
+              <w:t>The application displays the requested report</w:t>
+            </w:r>
+          </w:p>
+        </w:tc>
+      </w:tr>
+      <w:tr>
+        <w:tc>
+          <w:tcPr>
+            <w:tcW w:w="4788" w:type="dxa"/>
+            <w:shd w:val="clear" w:color="auto" w:fill="auto"/>
+          </w:tcPr>
+          <w:p>
+            <w:r>
+              <w:t>Extensions</w:t>
+            </w:r>
+          </w:p>
+        </w:tc>
+        <w:tc>
+          <w:tcPr>
+            <w:tcW w:w="4788" w:type="dxa"/>
+            <w:shd w:val="clear" w:color="auto" w:fill="auto"/>
+          </w:tcPr>
+          <w:p>
+            <w:r>
+              <w:t>For some report types, if the data doesn't satisfy certain conditions a warning will be shown before the report is generated (for the final report there will be a warning if there are still unconfirmed results)</w:t>
+            </w:r>
+          </w:p>
+        </w:tc>
+      </w:tr>
+    </w:tbl>
+    <w:p/>
     <w:p>
       <w:pPr>
         <w:pStyle w:val="Heading1"/>
@@ -993,7 +710,7 @@
           <w:rFonts w:ascii="Times New Roman" w:hAnsi="Times New Roman"/>
         </w:rPr>
       </w:pPr>
-      <w:bookmarkStart w:id="5" w:name="_Toc254773291"/>
+      <w:bookmarkStart w:id="6" w:name="_Toc254773291"/>
       <w:bookmarkEnd w:id="3"/>
       <w:bookmarkEnd w:id="4"/>
       <w:r>
@@ -1002,27 +719,47 @@
         </w:rPr>
         <w:t>UML Use-Case Diagrams</w:t>
       </w:r>
-      <w:bookmarkEnd w:id="5"/>
+      <w:bookmarkEnd w:id="6"/>
     </w:p>
     <w:p>
       <w:pPr>
         <w:pStyle w:val="InfoBlue"/>
       </w:pPr>
       <w:r>
-        <w:t>[</w:t>
+        <w:rPr>
+          <w:noProof/>
+        </w:rPr>
+        <w:lastRenderedPageBreak/>
+        <w:pict w14:anchorId="7E96540F">
+          <v:shapetype id="_x0000_t75" coordsize="21600,21600" o:spt="75" o:preferrelative="t" path="m@4@5l@4@11@9@11@9@5xe" filled="f" stroked="f">
+            <v:stroke joinstyle="miter"/>
+            <v:formulas>
+              <v:f eqn="if lineDrawn pixelLineWidth 0"/>
+              <v:f eqn="sum @0 1 0"/>
+              <v:f eqn="sum 0 0 @1"/>
+              <v:f eqn="prod @2 1 2"/>
+              <v:f eqn="prod @3 21600 pixelWidth"/>
+              <v:f eqn="prod @3 21600 pixelHeight"/>
+              <v:f eqn="sum @0 0 1"/>
+              <v:f eqn="prod @6 1 2"/>
+              <v:f eqn="prod @7 21600 pixelWidth"/>
+              <v:f eqn="sum @8 21600 0"/>
+              <v:f eqn="prod @7 21600 pixelHeight"/>
+              <v:f eqn="sum @10 21600 0"/>
+            </v:formulas>
+            <v:path o:extrusionok="f" gradientshapeok="t" o:connecttype="rect"/>
+            <o:lock v:ext="edit" aspectratio="t"/>
+          </v:shapetype>
+          <v:shape id="Picture 1" o:spid="_x0000_s1026" type="#_x0000_t75" style="position:absolute;left:0;text-align:left;margin-left:0;margin-top:0;width:468pt;height:344.4pt;z-index:1;visibility:visible;mso-wrap-style:square;mso-wrap-distance-left:9pt;mso-wrap-distance-top:0;mso-wrap-distance-right:9pt;mso-wrap-distance-bottom:0;mso-position-horizontal:absolute;mso-position-horizontal-relative:text;mso-position-vertical:absolute;mso-position-vertical-relative:text">
+            <v:imagedata r:id="rId9" o:title=""/>
+            <w10:wrap type="topAndBottom"/>
+          </v:shape>
+        </w:pict>
       </w:r>
-      <w:r>
-        <w:t>Create the UML Use-Case Diagrams.</w:t>
-      </w:r>
-      <w:r>
-        <w:t>]</w:t>
-      </w:r>
-      <w:bookmarkStart w:id="6" w:name="_GoBack"/>
-      <w:bookmarkEnd w:id="6"/>
     </w:p>
     <w:sectPr>
-      <w:headerReference w:type="default" r:id="rId9"/>
-      <w:footerReference w:type="default" r:id="rId10"/>
+      <w:headerReference w:type="default" r:id="rId10"/>
+      <w:footerReference w:type="default" r:id="rId11"/>
       <w:endnotePr>
         <w:numFmt w:val="decimal"/>
       </w:endnotePr>
@@ -1035,7 +772,7 @@
 </file>
 
 <file path=word/endnotes.xml><?xml version="1.0" encoding="utf-8"?>
-<w:endnotes xmlns:wpc="http://schemas.microsoft.com/office/word/2010/wordprocessingCanvas" xmlns:cx="http://schemas.microsoft.com/office/drawing/2014/chartex" xmlns:cx1="http://schemas.microsoft.com/office/drawing/2015/9/8/chartex" xmlns:mc="http://schemas.openxmlformats.org/markup-compatibility/2006" xmlns:o="urn:schemas-microsoft-com:office:office" xmlns:r="http://schemas.openxmlformats.org/officeDocument/2006/relationships" xmlns:m="http://schemas.openxmlformats.org/officeDocument/2006/math" xmlns:v="urn:schemas-microsoft-com:vml" xmlns:wp14="http://schemas.microsoft.com/office/word/2010/wordprocessingDrawing" xmlns:wp="http://schemas.openxmlformats.org/drawingml/2006/wordprocessingDrawing" xmlns:w10="urn:schemas-microsoft-com:office:word" xmlns:w="http://schemas.openxmlformats.org/wordprocessingml/2006/main" xmlns:w14="http://schemas.microsoft.com/office/word/2010/wordml" xmlns:w15="http://schemas.microsoft.com/office/word/2012/wordml" xmlns:w16se="http://schemas.microsoft.com/office/word/2015/wordml/symex" xmlns:wpg="http://schemas.microsoft.com/office/word/2010/wordprocessingGroup" xmlns:wpi="http://schemas.microsoft.com/office/word/2010/wordprocessingInk" xmlns:wne="http://schemas.microsoft.com/office/word/2006/wordml" xmlns:wps="http://schemas.microsoft.com/office/word/2010/wordprocessingShape" mc:Ignorable="w14 w15 w16se wp14">
+<w:endnotes xmlns:wpc="http://schemas.microsoft.com/office/word/2010/wordprocessingCanvas" xmlns:cx="http://schemas.microsoft.com/office/drawing/2014/chartex" xmlns:cx1="http://schemas.microsoft.com/office/drawing/2015/9/8/chartex" xmlns:cx2="http://schemas.microsoft.com/office/drawing/2015/10/21/chartex" xmlns:cx3="http://schemas.microsoft.com/office/drawing/2016/5/9/chartex" xmlns:cx4="http://schemas.microsoft.com/office/drawing/2016/5/10/chartex" xmlns:cx5="http://schemas.microsoft.com/office/drawing/2016/5/11/chartex" xmlns:cx6="http://schemas.microsoft.com/office/drawing/2016/5/12/chartex" xmlns:cx7="http://schemas.microsoft.com/office/drawing/2016/5/13/chartex" xmlns:cx8="http://schemas.microsoft.com/office/drawing/2016/5/14/chartex" xmlns:mc="http://schemas.openxmlformats.org/markup-compatibility/2006" xmlns:aink="http://schemas.microsoft.com/office/drawing/2016/ink" xmlns:am3d="http://schemas.microsoft.com/office/drawing/2017/model3d" xmlns:o="urn:schemas-microsoft-com:office:office" xmlns:r="http://schemas.openxmlformats.org/officeDocument/2006/relationships" xmlns:m="http://schemas.openxmlformats.org/officeDocument/2006/math" xmlns:v="urn:schemas-microsoft-com:vml" xmlns:wp14="http://schemas.microsoft.com/office/word/2010/wordprocessingDrawing" xmlns:wp="http://schemas.openxmlformats.org/drawingml/2006/wordprocessingDrawing" xmlns:w10="urn:schemas-microsoft-com:office:word" xmlns:w="http://schemas.openxmlformats.org/wordprocessingml/2006/main" xmlns:w14="http://schemas.microsoft.com/office/word/2010/wordml" xmlns:w15="http://schemas.microsoft.com/office/word/2012/wordml" xmlns:w16cid="http://schemas.microsoft.com/office/word/2016/wordml/cid" xmlns:w16se="http://schemas.microsoft.com/office/word/2015/wordml/symex" xmlns:wpg="http://schemas.microsoft.com/office/word/2010/wordprocessingGroup" xmlns:wpi="http://schemas.microsoft.com/office/word/2010/wordprocessingInk" xmlns:wne="http://schemas.microsoft.com/office/word/2006/wordml" xmlns:wps="http://schemas.microsoft.com/office/word/2010/wordprocessingShape" mc:Ignorable="w14 w15 w16se w16cid wp14">
   <w:endnote w:type="separator" w:id="-1">
     <w:p>
       <w:pPr>
@@ -1060,7 +797,7 @@
 </file>
 
 <file path=word/footer1.xml><?xml version="1.0" encoding="utf-8"?>
-<w:ftr xmlns:wpc="http://schemas.microsoft.com/office/word/2010/wordprocessingCanvas" xmlns:cx="http://schemas.microsoft.com/office/drawing/2014/chartex" xmlns:cx1="http://schemas.microsoft.com/office/drawing/2015/9/8/chartex" xmlns:mc="http://schemas.openxmlformats.org/markup-compatibility/2006" xmlns:o="urn:schemas-microsoft-com:office:office" xmlns:r="http://schemas.openxmlformats.org/officeDocument/2006/relationships" xmlns:m="http://schemas.openxmlformats.org/officeDocument/2006/math" xmlns:v="urn:schemas-microsoft-com:vml" xmlns:wp14="http://schemas.microsoft.com/office/word/2010/wordprocessingDrawing" xmlns:wp="http://schemas.openxmlformats.org/drawingml/2006/wordprocessingDrawing" xmlns:w10="urn:schemas-microsoft-com:office:word" xmlns:w="http://schemas.openxmlformats.org/wordprocessingml/2006/main" xmlns:w14="http://schemas.microsoft.com/office/word/2010/wordml" xmlns:w15="http://schemas.microsoft.com/office/word/2012/wordml" xmlns:w16se="http://schemas.microsoft.com/office/word/2015/wordml/symex" xmlns:wpg="http://schemas.microsoft.com/office/word/2010/wordprocessingGroup" xmlns:wpi="http://schemas.microsoft.com/office/word/2010/wordprocessingInk" xmlns:wne="http://schemas.microsoft.com/office/word/2006/wordml" xmlns:wps="http://schemas.microsoft.com/office/word/2010/wordprocessingShape" mc:Ignorable="w14 w15 w16se wp14">
+<w:ftr xmlns:wpc="http://schemas.microsoft.com/office/word/2010/wordprocessingCanvas" xmlns:cx="http://schemas.microsoft.com/office/drawing/2014/chartex" xmlns:cx1="http://schemas.microsoft.com/office/drawing/2015/9/8/chartex" xmlns:cx2="http://schemas.microsoft.com/office/drawing/2015/10/21/chartex" xmlns:cx3="http://schemas.microsoft.com/office/drawing/2016/5/9/chartex" xmlns:cx4="http://schemas.microsoft.com/office/drawing/2016/5/10/chartex" xmlns:cx5="http://schemas.microsoft.com/office/drawing/2016/5/11/chartex" xmlns:cx6="http://schemas.microsoft.com/office/drawing/2016/5/12/chartex" xmlns:cx7="http://schemas.microsoft.com/office/drawing/2016/5/13/chartex" xmlns:cx8="http://schemas.microsoft.com/office/drawing/2016/5/14/chartex" xmlns:mc="http://schemas.openxmlformats.org/markup-compatibility/2006" xmlns:aink="http://schemas.microsoft.com/office/drawing/2016/ink" xmlns:am3d="http://schemas.microsoft.com/office/drawing/2017/model3d" xmlns:o="urn:schemas-microsoft-com:office:office" xmlns:r="http://schemas.openxmlformats.org/officeDocument/2006/relationships" xmlns:m="http://schemas.openxmlformats.org/officeDocument/2006/math" xmlns:v="urn:schemas-microsoft-com:vml" xmlns:wp14="http://schemas.microsoft.com/office/word/2010/wordprocessingDrawing" xmlns:wp="http://schemas.openxmlformats.org/drawingml/2006/wordprocessingDrawing" xmlns:w10="urn:schemas-microsoft-com:office:word" xmlns:w="http://schemas.openxmlformats.org/wordprocessingml/2006/main" xmlns:w14="http://schemas.microsoft.com/office/word/2010/wordml" xmlns:w15="http://schemas.microsoft.com/office/word/2012/wordml" xmlns:w16cid="http://schemas.microsoft.com/office/word/2016/wordml/cid" xmlns:w16se="http://schemas.microsoft.com/office/word/2015/wordml/symex" xmlns:wpg="http://schemas.microsoft.com/office/word/2010/wordprocessingGroup" xmlns:wpi="http://schemas.microsoft.com/office/word/2010/wordprocessingInk" xmlns:wne="http://schemas.microsoft.com/office/word/2006/wordml" xmlns:wps="http://schemas.microsoft.com/office/word/2010/wordprocessingShape" mc:Ignorable="w14 w15 w16se w16cid wp14">
   <w:tbl>
     <w:tblPr>
       <w:tblW w:w="0" w:type="auto"/>
@@ -1136,16 +873,13 @@
             <w:fldChar w:fldCharType="begin"/>
           </w:r>
           <w:r>
-            <w:instrText xml:space="preserve"> DOCPROPERTY "Company"  \* MERGEFORMAT </w:instrText>
+            <w:instrText xml:space="preserve"> DOCPROPERTY  "Student name"  \* MERGEFORMAT </w:instrText>
           </w:r>
           <w:r>
             <w:fldChar w:fldCharType="separate"/>
           </w:r>
           <w:r>
-            <w:t>&lt;Student</w:t>
-          </w:r>
-          <w:r>
-            <w:t xml:space="preserve"> Name&gt;</w:t>
+            <w:t>Istvan Csaszar</w:t>
           </w:r>
           <w:r>
             <w:fldChar w:fldCharType="end"/>
@@ -1234,7 +968,7 @@
 </file>
 
 <file path=word/footnotes.xml><?xml version="1.0" encoding="utf-8"?>
-<w:footnotes xmlns:wpc="http://schemas.microsoft.com/office/word/2010/wordprocessingCanvas" xmlns:cx="http://schemas.microsoft.com/office/drawing/2014/chartex" xmlns:cx1="http://schemas.microsoft.com/office/drawing/2015/9/8/chartex" xmlns:mc="http://schemas.openxmlformats.org/markup-compatibility/2006" xmlns:o="urn:schemas-microsoft-com:office:office" xmlns:r="http://schemas.openxmlformats.org/officeDocument/2006/relationships" xmlns:m="http://schemas.openxmlformats.org/officeDocument/2006/math" xmlns:v="urn:schemas-microsoft-com:vml" xmlns:wp14="http://schemas.microsoft.com/office/word/2010/wordprocessingDrawing" xmlns:wp="http://schemas.openxmlformats.org/drawingml/2006/wordprocessingDrawing" xmlns:w10="urn:schemas-microsoft-com:office:word" xmlns:w="http://schemas.openxmlformats.org/wordprocessingml/2006/main" xmlns:w14="http://schemas.microsoft.com/office/word/2010/wordml" xmlns:w15="http://schemas.microsoft.com/office/word/2012/wordml" xmlns:w16se="http://schemas.microsoft.com/office/word/2015/wordml/symex" xmlns:wpg="http://schemas.microsoft.com/office/word/2010/wordprocessingGroup" xmlns:wpi="http://schemas.microsoft.com/office/word/2010/wordprocessingInk" xmlns:wne="http://schemas.microsoft.com/office/word/2006/wordml" xmlns:wps="http://schemas.microsoft.com/office/word/2010/wordprocessingShape" mc:Ignorable="w14 w15 w16se wp14">
+<w:footnotes xmlns:wpc="http://schemas.microsoft.com/office/word/2010/wordprocessingCanvas" xmlns:cx="http://schemas.microsoft.com/office/drawing/2014/chartex" xmlns:cx1="http://schemas.microsoft.com/office/drawing/2015/9/8/chartex" xmlns:cx2="http://schemas.microsoft.com/office/drawing/2015/10/21/chartex" xmlns:cx3="http://schemas.microsoft.com/office/drawing/2016/5/9/chartex" xmlns:cx4="http://schemas.microsoft.com/office/drawing/2016/5/10/chartex" xmlns:cx5="http://schemas.microsoft.com/office/drawing/2016/5/11/chartex" xmlns:cx6="http://schemas.microsoft.com/office/drawing/2016/5/12/chartex" xmlns:cx7="http://schemas.microsoft.com/office/drawing/2016/5/13/chartex" xmlns:cx8="http://schemas.microsoft.com/office/drawing/2016/5/14/chartex" xmlns:mc="http://schemas.openxmlformats.org/markup-compatibility/2006" xmlns:aink="http://schemas.microsoft.com/office/drawing/2016/ink" xmlns:am3d="http://schemas.microsoft.com/office/drawing/2017/model3d" xmlns:o="urn:schemas-microsoft-com:office:office" xmlns:r="http://schemas.openxmlformats.org/officeDocument/2006/relationships" xmlns:m="http://schemas.openxmlformats.org/officeDocument/2006/math" xmlns:v="urn:schemas-microsoft-com:vml" xmlns:wp14="http://schemas.microsoft.com/office/word/2010/wordprocessingDrawing" xmlns:wp="http://schemas.openxmlformats.org/drawingml/2006/wordprocessingDrawing" xmlns:w10="urn:schemas-microsoft-com:office:word" xmlns:w="http://schemas.openxmlformats.org/wordprocessingml/2006/main" xmlns:w14="http://schemas.microsoft.com/office/word/2010/wordml" xmlns:w15="http://schemas.microsoft.com/office/word/2012/wordml" xmlns:w16cid="http://schemas.microsoft.com/office/word/2016/wordml/cid" xmlns:w16se="http://schemas.microsoft.com/office/word/2015/wordml/symex" xmlns:wpg="http://schemas.microsoft.com/office/word/2010/wordprocessingGroup" xmlns:wpi="http://schemas.microsoft.com/office/word/2010/wordprocessingInk" xmlns:wne="http://schemas.microsoft.com/office/word/2006/wordml" xmlns:wps="http://schemas.microsoft.com/office/word/2010/wordprocessingShape" mc:Ignorable="w14 w15 w16se w16cid wp14">
   <w:footnote w:type="separator" w:id="-1">
     <w:p>
       <w:pPr>
@@ -1259,7 +993,7 @@
 </file>
 
 <file path=word/header1.xml><?xml version="1.0" encoding="utf-8"?>
-<w:hdr xmlns:wpc="http://schemas.microsoft.com/office/word/2010/wordprocessingCanvas" xmlns:cx="http://schemas.microsoft.com/office/drawing/2014/chartex" xmlns:cx1="http://schemas.microsoft.com/office/drawing/2015/9/8/chartex" xmlns:mc="http://schemas.openxmlformats.org/markup-compatibility/2006" xmlns:o="urn:schemas-microsoft-com:office:office" xmlns:r="http://schemas.openxmlformats.org/officeDocument/2006/relationships" xmlns:m="http://schemas.openxmlformats.org/officeDocument/2006/math" xmlns:v="urn:schemas-microsoft-com:vml" xmlns:wp14="http://schemas.microsoft.com/office/word/2010/wordprocessingDrawing" xmlns:wp="http://schemas.openxmlformats.org/drawingml/2006/wordprocessingDrawing" xmlns:w10="urn:schemas-microsoft-com:office:word" xmlns:w="http://schemas.openxmlformats.org/wordprocessingml/2006/main" xmlns:w14="http://schemas.microsoft.com/office/word/2010/wordml" xmlns:w15="http://schemas.microsoft.com/office/word/2012/wordml" xmlns:w16se="http://schemas.microsoft.com/office/word/2015/wordml/symex" xmlns:wpg="http://schemas.microsoft.com/office/word/2010/wordprocessingGroup" xmlns:wpi="http://schemas.microsoft.com/office/word/2010/wordprocessingInk" xmlns:wne="http://schemas.microsoft.com/office/word/2006/wordml" xmlns:wps="http://schemas.microsoft.com/office/word/2010/wordprocessingShape" mc:Ignorable="w14 w15 w16se wp14">
+<w:hdr xmlns:wpc="http://schemas.microsoft.com/office/word/2010/wordprocessingCanvas" xmlns:cx="http://schemas.microsoft.com/office/drawing/2014/chartex" xmlns:cx1="http://schemas.microsoft.com/office/drawing/2015/9/8/chartex" xmlns:cx2="http://schemas.microsoft.com/office/drawing/2015/10/21/chartex" xmlns:cx3="http://schemas.microsoft.com/office/drawing/2016/5/9/chartex" xmlns:cx4="http://schemas.microsoft.com/office/drawing/2016/5/10/chartex" xmlns:cx5="http://schemas.microsoft.com/office/drawing/2016/5/11/chartex" xmlns:cx6="http://schemas.microsoft.com/office/drawing/2016/5/12/chartex" xmlns:cx7="http://schemas.microsoft.com/office/drawing/2016/5/13/chartex" xmlns:cx8="http://schemas.microsoft.com/office/drawing/2016/5/14/chartex" xmlns:mc="http://schemas.openxmlformats.org/markup-compatibility/2006" xmlns:aink="http://schemas.microsoft.com/office/drawing/2016/ink" xmlns:am3d="http://schemas.microsoft.com/office/drawing/2017/model3d" xmlns:o="urn:schemas-microsoft-com:office:office" xmlns:r="http://schemas.openxmlformats.org/officeDocument/2006/relationships" xmlns:m="http://schemas.openxmlformats.org/officeDocument/2006/math" xmlns:v="urn:schemas-microsoft-com:vml" xmlns:wp14="http://schemas.microsoft.com/office/word/2010/wordprocessingDrawing" xmlns:wp="http://schemas.openxmlformats.org/drawingml/2006/wordprocessingDrawing" xmlns:w10="urn:schemas-microsoft-com:office:word" xmlns:w="http://schemas.openxmlformats.org/wordprocessingml/2006/main" xmlns:w14="http://schemas.microsoft.com/office/word/2010/wordml" xmlns:w15="http://schemas.microsoft.com/office/word/2012/wordml" xmlns:w16cid="http://schemas.microsoft.com/office/word/2016/wordml/cid" xmlns:w16se="http://schemas.microsoft.com/office/word/2015/wordml/symex" xmlns:wpg="http://schemas.microsoft.com/office/word/2010/wordprocessingGroup" xmlns:wpi="http://schemas.microsoft.com/office/word/2010/wordprocessingInk" xmlns:wne="http://schemas.microsoft.com/office/word/2006/wordml" xmlns:wps="http://schemas.microsoft.com/office/word/2010/wordprocessingShape" mc:Ignorable="w14 w15 w16se w16cid wp14">
   <w:p>
     <w:pPr>
       <w:rPr>
@@ -1298,7 +1032,7 @@
         <w:b/>
         <w:sz w:val="36"/>
       </w:rPr>
-      <w:instrText xml:space="preserve"> DOCPROPERTY "Company"  \* MERGEFORMAT </w:instrText>
+      <w:instrText xml:space="preserve"> DOCPROPERTY  "Student name"  \* MERGEFORMAT </w:instrText>
     </w:r>
     <w:r>
       <w:rPr>
@@ -1314,23 +1048,7 @@
         <w:b/>
         <w:sz w:val="36"/>
       </w:rPr>
-      <w:t>&lt;</w:t>
-    </w:r>
-    <w:r>
-      <w:rPr>
-        <w:rFonts w:ascii="Arial" w:hAnsi="Arial"/>
-        <w:b/>
-        <w:sz w:val="36"/>
-      </w:rPr>
-      <w:t>Student</w:t>
-    </w:r>
-    <w:r>
-      <w:rPr>
-        <w:rFonts w:ascii="Arial" w:hAnsi="Arial"/>
-        <w:b/>
-        <w:sz w:val="36"/>
-      </w:rPr>
-      <w:t xml:space="preserve"> Name&gt;</w:t>
+      <w:t>Istvan Csaszar</w:t>
     </w:r>
     <w:r>
       <w:rPr>
@@ -1367,7 +1085,7 @@
         <w:b/>
         <w:sz w:val="36"/>
       </w:rPr>
-      <w:instrText xml:space="preserve"> DOCPROPERTY "Company"  \* MERGEFORMAT </w:instrText>
+      <w:instrText xml:space="preserve"> DOCPROPERTY  "Student group"  \* MERGEFORMAT </w:instrText>
     </w:r>
     <w:r>
       <w:rPr>
@@ -1383,7 +1101,7 @@
         <w:b/>
         <w:sz w:val="36"/>
       </w:rPr>
-      <w:t>&lt;Group Number&gt;</w:t>
+      <w:t>30431</w:t>
     </w:r>
     <w:r>
       <w:rPr>
@@ -1414,7 +1132,7 @@
 </file>
 
 <file path=word/header2.xml><?xml version="1.0" encoding="utf-8"?>
-<w:hdr xmlns:wpc="http://schemas.microsoft.com/office/word/2010/wordprocessingCanvas" xmlns:cx="http://schemas.microsoft.com/office/drawing/2014/chartex" xmlns:cx1="http://schemas.microsoft.com/office/drawing/2015/9/8/chartex" xmlns:mc="http://schemas.openxmlformats.org/markup-compatibility/2006" xmlns:o="urn:schemas-microsoft-com:office:office" xmlns:r="http://schemas.openxmlformats.org/officeDocument/2006/relationships" xmlns:m="http://schemas.openxmlformats.org/officeDocument/2006/math" xmlns:v="urn:schemas-microsoft-com:vml" xmlns:wp14="http://schemas.microsoft.com/office/word/2010/wordprocessingDrawing" xmlns:wp="http://schemas.openxmlformats.org/drawingml/2006/wordprocessingDrawing" xmlns:w10="urn:schemas-microsoft-com:office:word" xmlns:w="http://schemas.openxmlformats.org/wordprocessingml/2006/main" xmlns:w14="http://schemas.microsoft.com/office/word/2010/wordml" xmlns:w15="http://schemas.microsoft.com/office/word/2012/wordml" xmlns:w16se="http://schemas.microsoft.com/office/word/2015/wordml/symex" xmlns:wpg="http://schemas.microsoft.com/office/word/2010/wordprocessingGroup" xmlns:wpi="http://schemas.microsoft.com/office/word/2010/wordprocessingInk" xmlns:wne="http://schemas.microsoft.com/office/word/2006/wordml" xmlns:wps="http://schemas.microsoft.com/office/word/2010/wordprocessingShape" mc:Ignorable="w14 w15 w16se wp14">
+<w:hdr xmlns:wpc="http://schemas.microsoft.com/office/word/2010/wordprocessingCanvas" xmlns:cx="http://schemas.microsoft.com/office/drawing/2014/chartex" xmlns:cx1="http://schemas.microsoft.com/office/drawing/2015/9/8/chartex" xmlns:cx2="http://schemas.microsoft.com/office/drawing/2015/10/21/chartex" xmlns:cx3="http://schemas.microsoft.com/office/drawing/2016/5/9/chartex" xmlns:cx4="http://schemas.microsoft.com/office/drawing/2016/5/10/chartex" xmlns:cx5="http://schemas.microsoft.com/office/drawing/2016/5/11/chartex" xmlns:cx6="http://schemas.microsoft.com/office/drawing/2016/5/12/chartex" xmlns:cx7="http://schemas.microsoft.com/office/drawing/2016/5/13/chartex" xmlns:cx8="http://schemas.microsoft.com/office/drawing/2016/5/14/chartex" xmlns:mc="http://schemas.openxmlformats.org/markup-compatibility/2006" xmlns:aink="http://schemas.microsoft.com/office/drawing/2016/ink" xmlns:am3d="http://schemas.microsoft.com/office/drawing/2017/model3d" xmlns:o="urn:schemas-microsoft-com:office:office" xmlns:r="http://schemas.openxmlformats.org/officeDocument/2006/relationships" xmlns:m="http://schemas.openxmlformats.org/officeDocument/2006/math" xmlns:v="urn:schemas-microsoft-com:vml" xmlns:wp14="http://schemas.microsoft.com/office/word/2010/wordprocessingDrawing" xmlns:wp="http://schemas.openxmlformats.org/drawingml/2006/wordprocessingDrawing" xmlns:w10="urn:schemas-microsoft-com:office:word" xmlns:w="http://schemas.openxmlformats.org/wordprocessingml/2006/main" xmlns:w14="http://schemas.microsoft.com/office/word/2010/wordml" xmlns:w15="http://schemas.microsoft.com/office/word/2012/wordml" xmlns:w16cid="http://schemas.microsoft.com/office/word/2016/wordml/cid" xmlns:w16se="http://schemas.microsoft.com/office/word/2015/wordml/symex" xmlns:wpg="http://schemas.microsoft.com/office/word/2010/wordprocessingGroup" xmlns:wpi="http://schemas.microsoft.com/office/word/2010/wordprocessingInk" xmlns:wne="http://schemas.microsoft.com/office/word/2006/wordml" xmlns:wps="http://schemas.microsoft.com/office/word/2010/wordprocessingShape" mc:Ignorable="w14 w15 w16se w16cid wp14">
   <w:tbl>
     <w:tblPr>
       <w:tblW w:w="0" w:type="auto"/>
@@ -1440,7 +1158,7 @@
         <w:p>
           <w:fldSimple w:instr="subject  \* Mergeformat ">
             <w:r>
-              <w:t>&lt;Project Name&gt;</w:t>
+              <w:t>Student performance tracker</w:t>
             </w:r>
           </w:fldSimple>
         </w:p>
@@ -1468,7 +1186,7 @@
 </file>
 
 <file path=word/numbering.xml><?xml version="1.0" encoding="utf-8"?>
-<w:numbering xmlns:wpc="http://schemas.microsoft.com/office/word/2010/wordprocessingCanvas" xmlns:cx="http://schemas.microsoft.com/office/drawing/2014/chartex" xmlns:cx1="http://schemas.microsoft.com/office/drawing/2015/9/8/chartex" xmlns:mc="http://schemas.openxmlformats.org/markup-compatibility/2006" xmlns:o="urn:schemas-microsoft-com:office:office" xmlns:r="http://schemas.openxmlformats.org/officeDocument/2006/relationships" xmlns:m="http://schemas.openxmlformats.org/officeDocument/2006/math" xmlns:v="urn:schemas-microsoft-com:vml" xmlns:wp14="http://schemas.microsoft.com/office/word/2010/wordprocessingDrawing" xmlns:wp="http://schemas.openxmlformats.org/drawingml/2006/wordprocessingDrawing" xmlns:w10="urn:schemas-microsoft-com:office:word" xmlns:w="http://schemas.openxmlformats.org/wordprocessingml/2006/main" xmlns:w14="http://schemas.microsoft.com/office/word/2010/wordml" xmlns:w15="http://schemas.microsoft.com/office/word/2012/wordml" xmlns:w16se="http://schemas.microsoft.com/office/word/2015/wordml/symex" xmlns:wpg="http://schemas.microsoft.com/office/word/2010/wordprocessingGroup" xmlns:wpi="http://schemas.microsoft.com/office/word/2010/wordprocessingInk" xmlns:wne="http://schemas.microsoft.com/office/word/2006/wordml" xmlns:wps="http://schemas.microsoft.com/office/word/2010/wordprocessingShape" mc:Ignorable="w14 w15 w16se wp14">
+<w:numbering xmlns:wpc="http://schemas.microsoft.com/office/word/2010/wordprocessingCanvas" xmlns:cx="http://schemas.microsoft.com/office/drawing/2014/chartex" xmlns:cx1="http://schemas.microsoft.com/office/drawing/2015/9/8/chartex" xmlns:cx2="http://schemas.microsoft.com/office/drawing/2015/10/21/chartex" xmlns:cx3="http://schemas.microsoft.com/office/drawing/2016/5/9/chartex" xmlns:cx4="http://schemas.microsoft.com/office/drawing/2016/5/10/chartex" xmlns:cx5="http://schemas.microsoft.com/office/drawing/2016/5/11/chartex" xmlns:cx6="http://schemas.microsoft.com/office/drawing/2016/5/12/chartex" xmlns:cx7="http://schemas.microsoft.com/office/drawing/2016/5/13/chartex" xmlns:cx8="http://schemas.microsoft.com/office/drawing/2016/5/14/chartex" xmlns:mc="http://schemas.openxmlformats.org/markup-compatibility/2006" xmlns:aink="http://schemas.microsoft.com/office/drawing/2016/ink" xmlns:am3d="http://schemas.microsoft.com/office/drawing/2017/model3d" xmlns:o="urn:schemas-microsoft-com:office:office" xmlns:r="http://schemas.openxmlformats.org/officeDocument/2006/relationships" xmlns:m="http://schemas.openxmlformats.org/officeDocument/2006/math" xmlns:v="urn:schemas-microsoft-com:vml" xmlns:wp14="http://schemas.microsoft.com/office/word/2010/wordprocessingDrawing" xmlns:wp="http://schemas.openxmlformats.org/drawingml/2006/wordprocessingDrawing" xmlns:w10="urn:schemas-microsoft-com:office:word" xmlns:w="http://schemas.openxmlformats.org/wordprocessingml/2006/main" xmlns:w14="http://schemas.microsoft.com/office/word/2010/wordml" xmlns:w15="http://schemas.microsoft.com/office/word/2012/wordml" xmlns:w16cid="http://schemas.microsoft.com/office/word/2016/wordml/cid" xmlns:w16se="http://schemas.microsoft.com/office/word/2015/wordml/symex" xmlns:wpg="http://schemas.microsoft.com/office/word/2010/wordprocessingGroup" xmlns:wpi="http://schemas.microsoft.com/office/word/2010/wordprocessingInk" xmlns:wne="http://schemas.microsoft.com/office/word/2006/wordml" xmlns:wps="http://schemas.microsoft.com/office/word/2010/wordprocessingShape" mc:Ignorable="w14 w15 w16se w16cid wp14">
   <w:abstractNum w:abstractNumId="0" w15:restartNumberingAfterBreak="0">
     <w:nsid w:val="FFFFFFFB"/>
     <w:multiLevelType w:val="multilevel"/>
@@ -1597,6 +1315,92 @@
     </w:lvl>
   </w:abstractNum>
   <w:abstractNum w:abstractNumId="4" w15:restartNumberingAfterBreak="0">
+    <w:nsid w:val="11DF562D"/>
+    <w:multiLevelType w:val="hybridMultilevel"/>
+    <w:tmpl w:val="F9FA95B0"/>
+    <w:lvl w:ilvl="0" w:tplc="0409000F">
+      <w:start w:val="1"/>
+      <w:numFmt w:val="decimal"/>
+      <w:lvlText w:val="%1."/>
+      <w:lvlJc w:val="left"/>
+      <w:pPr>
+        <w:ind w:left="720" w:hanging="360"/>
+      </w:pPr>
+    </w:lvl>
+    <w:lvl w:ilvl="1" w:tplc="04090019" w:tentative="1">
+      <w:start w:val="1"/>
+      <w:numFmt w:val="lowerLetter"/>
+      <w:lvlText w:val="%2."/>
+      <w:lvlJc w:val="left"/>
+      <w:pPr>
+        <w:ind w:left="1440" w:hanging="360"/>
+      </w:pPr>
+    </w:lvl>
+    <w:lvl w:ilvl="2" w:tplc="0409001B" w:tentative="1">
+      <w:start w:val="1"/>
+      <w:numFmt w:val="lowerRoman"/>
+      <w:lvlText w:val="%3."/>
+      <w:lvlJc w:val="right"/>
+      <w:pPr>
+        <w:ind w:left="2160" w:hanging="180"/>
+      </w:pPr>
+    </w:lvl>
+    <w:lvl w:ilvl="3" w:tplc="0409000F" w:tentative="1">
+      <w:start w:val="1"/>
+      <w:numFmt w:val="decimal"/>
+      <w:lvlText w:val="%4."/>
+      <w:lvlJc w:val="left"/>
+      <w:pPr>
+        <w:ind w:left="2880" w:hanging="360"/>
+      </w:pPr>
+    </w:lvl>
+    <w:lvl w:ilvl="4" w:tplc="04090019" w:tentative="1">
+      <w:start w:val="1"/>
+      <w:numFmt w:val="lowerLetter"/>
+      <w:lvlText w:val="%5."/>
+      <w:lvlJc w:val="left"/>
+      <w:pPr>
+        <w:ind w:left="3600" w:hanging="360"/>
+      </w:pPr>
+    </w:lvl>
+    <w:lvl w:ilvl="5" w:tplc="0409001B" w:tentative="1">
+      <w:start w:val="1"/>
+      <w:numFmt w:val="lowerRoman"/>
+      <w:lvlText w:val="%6."/>
+      <w:lvlJc w:val="right"/>
+      <w:pPr>
+        <w:ind w:left="4320" w:hanging="180"/>
+      </w:pPr>
+    </w:lvl>
+    <w:lvl w:ilvl="6" w:tplc="0409000F" w:tentative="1">
+      <w:start w:val="1"/>
+      <w:numFmt w:val="decimal"/>
+      <w:lvlText w:val="%7."/>
+      <w:lvlJc w:val="left"/>
+      <w:pPr>
+        <w:ind w:left="5040" w:hanging="360"/>
+      </w:pPr>
+    </w:lvl>
+    <w:lvl w:ilvl="7" w:tplc="04090019" w:tentative="1">
+      <w:start w:val="1"/>
+      <w:numFmt w:val="lowerLetter"/>
+      <w:lvlText w:val="%8."/>
+      <w:lvlJc w:val="left"/>
+      <w:pPr>
+        <w:ind w:left="5760" w:hanging="360"/>
+      </w:pPr>
+    </w:lvl>
+    <w:lvl w:ilvl="8" w:tplc="0409001B" w:tentative="1">
+      <w:start w:val="1"/>
+      <w:numFmt w:val="lowerRoman"/>
+      <w:lvlText w:val="%9."/>
+      <w:lvlJc w:val="right"/>
+      <w:pPr>
+        <w:ind w:left="6480" w:hanging="180"/>
+      </w:pPr>
+    </w:lvl>
+  </w:abstractNum>
+  <w:abstractNum w:abstractNumId="5" w15:restartNumberingAfterBreak="0">
     <w:nsid w:val="17CB6DC4"/>
     <w:multiLevelType w:val="singleLevel"/>
     <w:tmpl w:val="04090001"/>
@@ -1616,7 +1420,93 @@
       </w:rPr>
     </w:lvl>
   </w:abstractNum>
-  <w:abstractNum w:abstractNumId="5" w15:restartNumberingAfterBreak="0">
+  <w:abstractNum w:abstractNumId="6" w15:restartNumberingAfterBreak="0">
+    <w:nsid w:val="1C3D0874"/>
+    <w:multiLevelType w:val="hybridMultilevel"/>
+    <w:tmpl w:val="E2F80AB6"/>
+    <w:lvl w:ilvl="0" w:tplc="0409000F">
+      <w:start w:val="1"/>
+      <w:numFmt w:val="decimal"/>
+      <w:lvlText w:val="%1."/>
+      <w:lvlJc w:val="left"/>
+      <w:pPr>
+        <w:ind w:left="720" w:hanging="360"/>
+      </w:pPr>
+    </w:lvl>
+    <w:lvl w:ilvl="1" w:tplc="04090019" w:tentative="1">
+      <w:start w:val="1"/>
+      <w:numFmt w:val="lowerLetter"/>
+      <w:lvlText w:val="%2."/>
+      <w:lvlJc w:val="left"/>
+      <w:pPr>
+        <w:ind w:left="1440" w:hanging="360"/>
+      </w:pPr>
+    </w:lvl>
+    <w:lvl w:ilvl="2" w:tplc="0409001B" w:tentative="1">
+      <w:start w:val="1"/>
+      <w:numFmt w:val="lowerRoman"/>
+      <w:lvlText w:val="%3."/>
+      <w:lvlJc w:val="right"/>
+      <w:pPr>
+        <w:ind w:left="2160" w:hanging="180"/>
+      </w:pPr>
+    </w:lvl>
+    <w:lvl w:ilvl="3" w:tplc="0409000F" w:tentative="1">
+      <w:start w:val="1"/>
+      <w:numFmt w:val="decimal"/>
+      <w:lvlText w:val="%4."/>
+      <w:lvlJc w:val="left"/>
+      <w:pPr>
+        <w:ind w:left="2880" w:hanging="360"/>
+      </w:pPr>
+    </w:lvl>
+    <w:lvl w:ilvl="4" w:tplc="04090019" w:tentative="1">
+      <w:start w:val="1"/>
+      <w:numFmt w:val="lowerLetter"/>
+      <w:lvlText w:val="%5."/>
+      <w:lvlJc w:val="left"/>
+      <w:pPr>
+        <w:ind w:left="3600" w:hanging="360"/>
+      </w:pPr>
+    </w:lvl>
+    <w:lvl w:ilvl="5" w:tplc="0409001B" w:tentative="1">
+      <w:start w:val="1"/>
+      <w:numFmt w:val="lowerRoman"/>
+      <w:lvlText w:val="%6."/>
+      <w:lvlJc w:val="right"/>
+      <w:pPr>
+        <w:ind w:left="4320" w:hanging="180"/>
+      </w:pPr>
+    </w:lvl>
+    <w:lvl w:ilvl="6" w:tplc="0409000F" w:tentative="1">
+      <w:start w:val="1"/>
+      <w:numFmt w:val="decimal"/>
+      <w:lvlText w:val="%7."/>
+      <w:lvlJc w:val="left"/>
+      <w:pPr>
+        <w:ind w:left="5040" w:hanging="360"/>
+      </w:pPr>
+    </w:lvl>
+    <w:lvl w:ilvl="7" w:tplc="04090019" w:tentative="1">
+      <w:start w:val="1"/>
+      <w:numFmt w:val="lowerLetter"/>
+      <w:lvlText w:val="%8."/>
+      <w:lvlJc w:val="left"/>
+      <w:pPr>
+        <w:ind w:left="5760" w:hanging="360"/>
+      </w:pPr>
+    </w:lvl>
+    <w:lvl w:ilvl="8" w:tplc="0409001B" w:tentative="1">
+      <w:start w:val="1"/>
+      <w:numFmt w:val="lowerRoman"/>
+      <w:lvlText w:val="%9."/>
+      <w:lvlJc w:val="right"/>
+      <w:pPr>
+        <w:ind w:left="6480" w:hanging="180"/>
+      </w:pPr>
+    </w:lvl>
+  </w:abstractNum>
+  <w:abstractNum w:abstractNumId="7" w15:restartNumberingAfterBreak="0">
     <w:nsid w:val="22443AC4"/>
     <w:multiLevelType w:val="singleLevel"/>
     <w:tmpl w:val="04090001"/>
@@ -1636,7 +1526,7 @@
       </w:rPr>
     </w:lvl>
   </w:abstractNum>
-  <w:abstractNum w:abstractNumId="6" w15:restartNumberingAfterBreak="0">
+  <w:abstractNum w:abstractNumId="8" w15:restartNumberingAfterBreak="0">
     <w:nsid w:val="2D4B634E"/>
     <w:multiLevelType w:val="singleLevel"/>
     <w:tmpl w:val="04090001"/>
@@ -1656,7 +1546,7 @@
       </w:rPr>
     </w:lvl>
   </w:abstractNum>
-  <w:abstractNum w:abstractNumId="7" w15:restartNumberingAfterBreak="0">
+  <w:abstractNum w:abstractNumId="9" w15:restartNumberingAfterBreak="0">
     <w:nsid w:val="2EF76F65"/>
     <w:multiLevelType w:val="multilevel"/>
     <w:tmpl w:val="6EA089AE"/>
@@ -1769,7 +1659,7 @@
       </w:pPr>
     </w:lvl>
   </w:abstractNum>
-  <w:abstractNum w:abstractNumId="8" w15:restartNumberingAfterBreak="0">
+  <w:abstractNum w:abstractNumId="10" w15:restartNumberingAfterBreak="0">
     <w:nsid w:val="31DD2C45"/>
     <w:multiLevelType w:val="singleLevel"/>
     <w:tmpl w:val="04090001"/>
@@ -1789,7 +1679,7 @@
       </w:rPr>
     </w:lvl>
   </w:abstractNum>
-  <w:abstractNum w:abstractNumId="9" w15:restartNumberingAfterBreak="0">
+  <w:abstractNum w:abstractNumId="11" w15:restartNumberingAfterBreak="0">
     <w:nsid w:val="32982B51"/>
     <w:multiLevelType w:val="singleLevel"/>
     <w:tmpl w:val="04090001"/>
@@ -1809,7 +1699,7 @@
       </w:rPr>
     </w:lvl>
   </w:abstractNum>
-  <w:abstractNum w:abstractNumId="10" w15:restartNumberingAfterBreak="0">
+  <w:abstractNum w:abstractNumId="12" w15:restartNumberingAfterBreak="0">
     <w:nsid w:val="3375481C"/>
     <w:multiLevelType w:val="singleLevel"/>
     <w:tmpl w:val="E6747DA6"/>
@@ -1829,7 +1719,7 @@
       </w:rPr>
     </w:lvl>
   </w:abstractNum>
-  <w:abstractNum w:abstractNumId="11" w15:restartNumberingAfterBreak="0">
+  <w:abstractNum w:abstractNumId="13" w15:restartNumberingAfterBreak="0">
     <w:nsid w:val="369D5471"/>
     <w:multiLevelType w:val="singleLevel"/>
     <w:tmpl w:val="04090001"/>
@@ -1849,7 +1739,7 @@
       </w:rPr>
     </w:lvl>
   </w:abstractNum>
-  <w:abstractNum w:abstractNumId="12" w15:restartNumberingAfterBreak="0">
+  <w:abstractNum w:abstractNumId="14" w15:restartNumberingAfterBreak="0">
     <w:nsid w:val="42B97F7B"/>
     <w:multiLevelType w:val="singleLevel"/>
     <w:tmpl w:val="04090001"/>
@@ -1869,7 +1759,93 @@
       </w:rPr>
     </w:lvl>
   </w:abstractNum>
-  <w:abstractNum w:abstractNumId="13" w15:restartNumberingAfterBreak="0">
+  <w:abstractNum w:abstractNumId="15" w15:restartNumberingAfterBreak="0">
+    <w:nsid w:val="461D0C56"/>
+    <w:multiLevelType w:val="hybridMultilevel"/>
+    <w:tmpl w:val="F9FA95B0"/>
+    <w:lvl w:ilvl="0" w:tplc="0409000F">
+      <w:start w:val="1"/>
+      <w:numFmt w:val="decimal"/>
+      <w:lvlText w:val="%1."/>
+      <w:lvlJc w:val="left"/>
+      <w:pPr>
+        <w:ind w:left="720" w:hanging="360"/>
+      </w:pPr>
+    </w:lvl>
+    <w:lvl w:ilvl="1" w:tplc="04090019" w:tentative="1">
+      <w:start w:val="1"/>
+      <w:numFmt w:val="lowerLetter"/>
+      <w:lvlText w:val="%2."/>
+      <w:lvlJc w:val="left"/>
+      <w:pPr>
+        <w:ind w:left="1440" w:hanging="360"/>
+      </w:pPr>
+    </w:lvl>
+    <w:lvl w:ilvl="2" w:tplc="0409001B" w:tentative="1">
+      <w:start w:val="1"/>
+      <w:numFmt w:val="lowerRoman"/>
+      <w:lvlText w:val="%3."/>
+      <w:lvlJc w:val="right"/>
+      <w:pPr>
+        <w:ind w:left="2160" w:hanging="180"/>
+      </w:pPr>
+    </w:lvl>
+    <w:lvl w:ilvl="3" w:tplc="0409000F" w:tentative="1">
+      <w:start w:val="1"/>
+      <w:numFmt w:val="decimal"/>
+      <w:lvlText w:val="%4."/>
+      <w:lvlJc w:val="left"/>
+      <w:pPr>
+        <w:ind w:left="2880" w:hanging="360"/>
+      </w:pPr>
+    </w:lvl>
+    <w:lvl w:ilvl="4" w:tplc="04090019" w:tentative="1">
+      <w:start w:val="1"/>
+      <w:numFmt w:val="lowerLetter"/>
+      <w:lvlText w:val="%5."/>
+      <w:lvlJc w:val="left"/>
+      <w:pPr>
+        <w:ind w:left="3600" w:hanging="360"/>
+      </w:pPr>
+    </w:lvl>
+    <w:lvl w:ilvl="5" w:tplc="0409001B" w:tentative="1">
+      <w:start w:val="1"/>
+      <w:numFmt w:val="lowerRoman"/>
+      <w:lvlText w:val="%6."/>
+      <w:lvlJc w:val="right"/>
+      <w:pPr>
+        <w:ind w:left="4320" w:hanging="180"/>
+      </w:pPr>
+    </w:lvl>
+    <w:lvl w:ilvl="6" w:tplc="0409000F" w:tentative="1">
+      <w:start w:val="1"/>
+      <w:numFmt w:val="decimal"/>
+      <w:lvlText w:val="%7."/>
+      <w:lvlJc w:val="left"/>
+      <w:pPr>
+        <w:ind w:left="5040" w:hanging="360"/>
+      </w:pPr>
+    </w:lvl>
+    <w:lvl w:ilvl="7" w:tplc="04090019" w:tentative="1">
+      <w:start w:val="1"/>
+      <w:numFmt w:val="lowerLetter"/>
+      <w:lvlText w:val="%8."/>
+      <w:lvlJc w:val="left"/>
+      <w:pPr>
+        <w:ind w:left="5760" w:hanging="360"/>
+      </w:pPr>
+    </w:lvl>
+    <w:lvl w:ilvl="8" w:tplc="0409001B" w:tentative="1">
+      <w:start w:val="1"/>
+      <w:numFmt w:val="lowerRoman"/>
+      <w:lvlText w:val="%9."/>
+      <w:lvlJc w:val="right"/>
+      <w:pPr>
+        <w:ind w:left="6480" w:hanging="180"/>
+      </w:pPr>
+    </w:lvl>
+  </w:abstractNum>
+  <w:abstractNum w:abstractNumId="16" w15:restartNumberingAfterBreak="0">
     <w:nsid w:val="49E170D0"/>
     <w:multiLevelType w:val="singleLevel"/>
     <w:tmpl w:val="04090001"/>
@@ -1889,7 +1865,7 @@
       </w:rPr>
     </w:lvl>
   </w:abstractNum>
-  <w:abstractNum w:abstractNumId="14" w15:restartNumberingAfterBreak="0">
+  <w:abstractNum w:abstractNumId="17" w15:restartNumberingAfterBreak="0">
     <w:nsid w:val="4F64732B"/>
     <w:multiLevelType w:val="singleLevel"/>
     <w:tmpl w:val="04090001"/>
@@ -1909,7 +1885,7 @@
       </w:rPr>
     </w:lvl>
   </w:abstractNum>
-  <w:abstractNum w:abstractNumId="15" w15:restartNumberingAfterBreak="0">
+  <w:abstractNum w:abstractNumId="18" w15:restartNumberingAfterBreak="0">
     <w:nsid w:val="52DF734E"/>
     <w:multiLevelType w:val="singleLevel"/>
     <w:tmpl w:val="04090001"/>
@@ -1929,7 +1905,93 @@
       </w:rPr>
     </w:lvl>
   </w:abstractNum>
-  <w:abstractNum w:abstractNumId="16" w15:restartNumberingAfterBreak="0">
+  <w:abstractNum w:abstractNumId="19" w15:restartNumberingAfterBreak="0">
+    <w:nsid w:val="6C455006"/>
+    <w:multiLevelType w:val="hybridMultilevel"/>
+    <w:tmpl w:val="F9FA95B0"/>
+    <w:lvl w:ilvl="0" w:tplc="0409000F">
+      <w:start w:val="1"/>
+      <w:numFmt w:val="decimal"/>
+      <w:lvlText w:val="%1."/>
+      <w:lvlJc w:val="left"/>
+      <w:pPr>
+        <w:ind w:left="720" w:hanging="360"/>
+      </w:pPr>
+    </w:lvl>
+    <w:lvl w:ilvl="1" w:tplc="04090019" w:tentative="1">
+      <w:start w:val="1"/>
+      <w:numFmt w:val="lowerLetter"/>
+      <w:lvlText w:val="%2."/>
+      <w:lvlJc w:val="left"/>
+      <w:pPr>
+        <w:ind w:left="1440" w:hanging="360"/>
+      </w:pPr>
+    </w:lvl>
+    <w:lvl w:ilvl="2" w:tplc="0409001B" w:tentative="1">
+      <w:start w:val="1"/>
+      <w:numFmt w:val="lowerRoman"/>
+      <w:lvlText w:val="%3."/>
+      <w:lvlJc w:val="right"/>
+      <w:pPr>
+        <w:ind w:left="2160" w:hanging="180"/>
+      </w:pPr>
+    </w:lvl>
+    <w:lvl w:ilvl="3" w:tplc="0409000F" w:tentative="1">
+      <w:start w:val="1"/>
+      <w:numFmt w:val="decimal"/>
+      <w:lvlText w:val="%4."/>
+      <w:lvlJc w:val="left"/>
+      <w:pPr>
+        <w:ind w:left="2880" w:hanging="360"/>
+      </w:pPr>
+    </w:lvl>
+    <w:lvl w:ilvl="4" w:tplc="04090019" w:tentative="1">
+      <w:start w:val="1"/>
+      <w:numFmt w:val="lowerLetter"/>
+      <w:lvlText w:val="%5."/>
+      <w:lvlJc w:val="left"/>
+      <w:pPr>
+        <w:ind w:left="3600" w:hanging="360"/>
+      </w:pPr>
+    </w:lvl>
+    <w:lvl w:ilvl="5" w:tplc="0409001B" w:tentative="1">
+      <w:start w:val="1"/>
+      <w:numFmt w:val="lowerRoman"/>
+      <w:lvlText w:val="%6."/>
+      <w:lvlJc w:val="right"/>
+      <w:pPr>
+        <w:ind w:left="4320" w:hanging="180"/>
+      </w:pPr>
+    </w:lvl>
+    <w:lvl w:ilvl="6" w:tplc="0409000F" w:tentative="1">
+      <w:start w:val="1"/>
+      <w:numFmt w:val="decimal"/>
+      <w:lvlText w:val="%7."/>
+      <w:lvlJc w:val="left"/>
+      <w:pPr>
+        <w:ind w:left="5040" w:hanging="360"/>
+      </w:pPr>
+    </w:lvl>
+    <w:lvl w:ilvl="7" w:tplc="04090019" w:tentative="1">
+      <w:start w:val="1"/>
+      <w:numFmt w:val="lowerLetter"/>
+      <w:lvlText w:val="%8."/>
+      <w:lvlJc w:val="left"/>
+      <w:pPr>
+        <w:ind w:left="5760" w:hanging="360"/>
+      </w:pPr>
+    </w:lvl>
+    <w:lvl w:ilvl="8" w:tplc="0409001B" w:tentative="1">
+      <w:start w:val="1"/>
+      <w:numFmt w:val="lowerRoman"/>
+      <w:lvlText w:val="%9."/>
+      <w:lvlJc w:val="right"/>
+      <w:pPr>
+        <w:ind w:left="6480" w:hanging="180"/>
+      </w:pPr>
+    </w:lvl>
+  </w:abstractNum>
+  <w:abstractNum w:abstractNumId="20" w15:restartNumberingAfterBreak="0">
     <w:nsid w:val="6D2F7D46"/>
     <w:multiLevelType w:val="singleLevel"/>
     <w:tmpl w:val="04090001"/>
@@ -1949,7 +2011,7 @@
       </w:rPr>
     </w:lvl>
   </w:abstractNum>
-  <w:abstractNum w:abstractNumId="17" w15:restartNumberingAfterBreak="0">
+  <w:abstractNum w:abstractNumId="21" w15:restartNumberingAfterBreak="0">
     <w:nsid w:val="71F21F2A"/>
     <w:multiLevelType w:val="singleLevel"/>
     <w:tmpl w:val="04090001"/>
@@ -1969,7 +2031,7 @@
       </w:rPr>
     </w:lvl>
   </w:abstractNum>
-  <w:abstractNum w:abstractNumId="18" w15:restartNumberingAfterBreak="0">
+  <w:abstractNum w:abstractNumId="22" w15:restartNumberingAfterBreak="0">
     <w:nsid w:val="743601FB"/>
     <w:multiLevelType w:val="singleLevel"/>
     <w:tmpl w:val="04090001"/>
@@ -1989,7 +2051,7 @@
       </w:rPr>
     </w:lvl>
   </w:abstractNum>
-  <w:abstractNum w:abstractNumId="19" w15:restartNumberingAfterBreak="0">
+  <w:abstractNum w:abstractNumId="23" w15:restartNumberingAfterBreak="0">
     <w:nsid w:val="756150CA"/>
     <w:multiLevelType w:val="singleLevel"/>
     <w:tmpl w:val="04090001"/>
@@ -2009,7 +2071,7 @@
       </w:rPr>
     </w:lvl>
   </w:abstractNum>
-  <w:abstractNum w:abstractNumId="20" w15:restartNumberingAfterBreak="0">
+  <w:abstractNum w:abstractNumId="24" w15:restartNumberingAfterBreak="0">
     <w:nsid w:val="7BE434D7"/>
     <w:multiLevelType w:val="singleLevel"/>
     <w:tmpl w:val="04090001"/>
@@ -2051,16 +2113,16 @@
     </w:lvlOverride>
   </w:num>
   <w:num w:numId="3">
-    <w:abstractNumId w:val="10"/>
+    <w:abstractNumId w:val="12"/>
   </w:num>
   <w:num w:numId="4">
-    <w:abstractNumId w:val="20"/>
+    <w:abstractNumId w:val="24"/>
   </w:num>
   <w:num w:numId="5">
-    <w:abstractNumId w:val="15"/>
+    <w:abstractNumId w:val="18"/>
   </w:num>
   <w:num w:numId="6">
-    <w:abstractNumId w:val="14"/>
+    <w:abstractNumId w:val="17"/>
   </w:num>
   <w:num w:numId="7">
     <w:abstractNumId w:val="1"/>
@@ -2083,52 +2145,64 @@
     <w:abstractNumId w:val="2"/>
   </w:num>
   <w:num w:numId="9">
-    <w:abstractNumId w:val="19"/>
+    <w:abstractNumId w:val="23"/>
   </w:num>
   <w:num w:numId="10">
     <w:abstractNumId w:val="3"/>
   </w:num>
   <w:num w:numId="11">
+    <w:abstractNumId w:val="13"/>
+  </w:num>
+  <w:num w:numId="12">
     <w:abstractNumId w:val="11"/>
   </w:num>
-  <w:num w:numId="12">
+  <w:num w:numId="13">
+    <w:abstractNumId w:val="22"/>
+  </w:num>
+  <w:num w:numId="14">
+    <w:abstractNumId w:val="10"/>
+  </w:num>
+  <w:num w:numId="15">
+    <w:abstractNumId w:val="5"/>
+  </w:num>
+  <w:num w:numId="16">
+    <w:abstractNumId w:val="21"/>
+  </w:num>
+  <w:num w:numId="17">
+    <w:abstractNumId w:val="16"/>
+  </w:num>
+  <w:num w:numId="18">
+    <w:abstractNumId w:val="7"/>
+  </w:num>
+  <w:num w:numId="19">
+    <w:abstractNumId w:val="14"/>
+  </w:num>
+  <w:num w:numId="20">
+    <w:abstractNumId w:val="8"/>
+  </w:num>
+  <w:num w:numId="21">
+    <w:abstractNumId w:val="20"/>
+  </w:num>
+  <w:num w:numId="22">
     <w:abstractNumId w:val="9"/>
   </w:num>
-  <w:num w:numId="13">
-    <w:abstractNumId w:val="18"/>
+  <w:num w:numId="23">
+    <w:abstractNumId w:val="15"/>
   </w:num>
-  <w:num w:numId="14">
-    <w:abstractNumId w:val="8"/>
-  </w:num>
-  <w:num w:numId="15">
+  <w:num w:numId="24">
     <w:abstractNumId w:val="4"/>
   </w:num>
-  <w:num w:numId="16">
-    <w:abstractNumId w:val="17"/>
+  <w:num w:numId="25">
+    <w:abstractNumId w:val="19"/>
   </w:num>
-  <w:num w:numId="17">
-    <w:abstractNumId w:val="13"/>
-  </w:num>
-  <w:num w:numId="18">
-    <w:abstractNumId w:val="5"/>
-  </w:num>
-  <w:num w:numId="19">
-    <w:abstractNumId w:val="12"/>
-  </w:num>
-  <w:num w:numId="20">
+  <w:num w:numId="26">
     <w:abstractNumId w:val="6"/>
-  </w:num>
-  <w:num w:numId="21">
-    <w:abstractNumId w:val="16"/>
-  </w:num>
-  <w:num w:numId="22">
-    <w:abstractNumId w:val="7"/>
   </w:num>
 </w:numbering>
 </file>
 
 <file path=word/styles.xml><?xml version="1.0" encoding="utf-8"?>
-<w:styles xmlns:mc="http://schemas.openxmlformats.org/markup-compatibility/2006" xmlns:r="http://schemas.openxmlformats.org/officeDocument/2006/relationships" xmlns:w="http://schemas.openxmlformats.org/wordprocessingml/2006/main" xmlns:w14="http://schemas.microsoft.com/office/word/2010/wordml" xmlns:w15="http://schemas.microsoft.com/office/word/2012/wordml" xmlns:w16se="http://schemas.microsoft.com/office/word/2015/wordml/symex" mc:Ignorable="w14 w15 w16se">
+<w:styles xmlns:mc="http://schemas.openxmlformats.org/markup-compatibility/2006" xmlns:r="http://schemas.openxmlformats.org/officeDocument/2006/relationships" xmlns:w="http://schemas.openxmlformats.org/wordprocessingml/2006/main" xmlns:w14="http://schemas.microsoft.com/office/word/2010/wordml" xmlns:w15="http://schemas.microsoft.com/office/word/2012/wordml" xmlns:w16cid="http://schemas.microsoft.com/office/word/2016/wordml/cid" xmlns:w16se="http://schemas.microsoft.com/office/word/2015/wordml/symex" mc:Ignorable="w14 w15 w16se w16cid">
   <w:docDefaults>
     <w:rPrDefault>
       <w:rPr>
@@ -2138,7 +2212,7 @@
     </w:rPrDefault>
     <w:pPrDefault/>
   </w:docDefaults>
-  <w:latentStyles w:defLockedState="0" w:defUIPriority="99" w:defSemiHidden="0" w:defUnhideWhenUsed="0" w:defQFormat="0" w:count="371">
+  <w:latentStyles w:defLockedState="0" w:defUIPriority="99" w:defSemiHidden="0" w:defUnhideWhenUsed="0" w:defQFormat="0" w:count="375">
     <w:lsdException w:name="Normal" w:uiPriority="0" w:qFormat="1"/>
     <w:lsdException w:name="heading 1" w:uiPriority="9" w:qFormat="1"/>
     <w:lsdException w:name="heading 2" w:uiPriority="9" w:qFormat="1"/>
@@ -2510,6 +2584,10 @@
     <w:lsdException w:name="List Table 5 Dark Accent 6" w:uiPriority="50"/>
     <w:lsdException w:name="List Table 6 Colorful Accent 6" w:uiPriority="51"/>
     <w:lsdException w:name="List Table 7 Colorful Accent 6" w:uiPriority="52"/>
+    <w:lsdException w:name="Mention" w:semiHidden="1" w:unhideWhenUsed="1"/>
+    <w:lsdException w:name="Smart Hyperlink" w:semiHidden="1" w:unhideWhenUsed="1"/>
+    <w:lsdException w:name="Hashtag" w:semiHidden="1" w:unhideWhenUsed="1"/>
+    <w:lsdException w:name="Unresolved Mention" w:semiHidden="1" w:unhideWhenUsed="1"/>
   </w:latentStyles>
   <w:style w:type="paragraph" w:default="1" w:styleId="Normal">
     <w:name w:val="Normal"/>
@@ -3159,6 +3237,22 @@
       <w:sz w:val="16"/>
       <w:szCs w:val="16"/>
     </w:rPr>
+  </w:style>
+  <w:style w:type="table" w:styleId="TableGrid">
+    <w:name w:val="Table Grid"/>
+    <w:basedOn w:val="TableNormal"/>
+    <w:uiPriority w:val="59"/>
+    <w:rsid w:val="008B16C7"/>
+    <w:tblPr>
+      <w:tblBorders>
+        <w:top w:val="single" w:sz="4" w:space="0" w:color="auto"/>
+        <w:left w:val="single" w:sz="4" w:space="0" w:color="auto"/>
+        <w:bottom w:val="single" w:sz="4" w:space="0" w:color="auto"/>
+        <w:right w:val="single" w:sz="4" w:space="0" w:color="auto"/>
+        <w:insideH w:val="single" w:sz="4" w:space="0" w:color="auto"/>
+        <w:insideV w:val="single" w:sz="4" w:space="0" w:color="auto"/>
+      </w:tblBorders>
+    </w:tblPr>
   </w:style>
 </w:styles>
 </file>

</xml_diff>